<commit_message>
Ajout de nouvelles user stories pour tableau de bord
</commit_message>
<xml_diff>
--- a/page_tableau_de_bord/PageTableauDeBordUserStories.docx
+++ b/page_tableau_de_bord/PageTableauDeBordUserStories.docx
@@ -481,14 +481,7 @@
                 <w:i/>
                 <w:iCs/>
               </w:rPr>
-              <w:t xml:space="preserve"> je visualise les </w:t>
-            </w:r>
-            <w:r>
-              <w:rPr>
-                <w:i/>
-                <w:iCs/>
-              </w:rPr>
-              <w:t>évènements à venir</w:t>
+              <w:t xml:space="preserve"> je visualise les évènements à venir</w:t>
             </w:r>
           </w:p>
           <w:p>
@@ -510,14 +503,7 @@
                 <w:i/>
                 <w:iCs/>
               </w:rPr>
-              <w:t>je peux cliquer sur le lien me permettant d’</w:t>
-            </w:r>
-            <w:r>
-              <w:rPr>
-                <w:i/>
-                <w:iCs/>
-              </w:rPr>
-              <w:t>accéder au calendrier</w:t>
+              <w:t>je peux cliquer sur le lien me permettant d’accéder au calendrier</w:t>
             </w:r>
           </w:p>
           <w:p>
@@ -557,14 +543,7 @@
                 <w:i/>
                 <w:iCs/>
               </w:rPr>
-              <w:t xml:space="preserve"> je </w:t>
-            </w:r>
-            <w:r>
-              <w:rPr>
-                <w:i/>
-                <w:iCs/>
-              </w:rPr>
-              <w:t>visualise le nombre de message non lus</w:t>
+              <w:t xml:space="preserve"> je visualise le nombre de message non lus</w:t>
             </w:r>
           </w:p>
           <w:p>
@@ -586,14 +565,7 @@
                 <w:i/>
                 <w:iCs/>
               </w:rPr>
-              <w:t xml:space="preserve">je peux cliquer sur le lien me permettant d’accéder à la </w:t>
-            </w:r>
-            <w:r>
-              <w:rPr>
-                <w:i/>
-                <w:iCs/>
-              </w:rPr>
-              <w:t>page de chat</w:t>
+              <w:t>je peux cliquer sur le lien me permettant d’accéder à la page de chat</w:t>
             </w:r>
           </w:p>
           <w:p>
@@ -1322,14 +1294,7 @@
                 <w:b/>
                 <w:bCs/>
               </w:rPr>
-              <w:t xml:space="preserve">Accéder à la page </w:t>
-            </w:r>
-            <w:r>
-              <w:rPr>
-                <w:b/>
-                <w:bCs/>
-              </w:rPr>
-              <w:t>Calendrier</w:t>
+              <w:t>Accéder à la page Calendrier</w:t>
             </w:r>
           </w:p>
         </w:tc>
@@ -1462,14 +1427,7 @@
                 <w:i/>
                 <w:iCs/>
               </w:rPr>
-              <w:t xml:space="preserve">pouvoir accéder à la page </w:t>
-            </w:r>
-            <w:r>
-              <w:rPr>
-                <w:i/>
-                <w:iCs/>
-              </w:rPr>
-              <w:t>calendrier</w:t>
+              <w:t>pouvoir accéder à la page calendrier</w:t>
             </w:r>
           </w:p>
           <w:p>
@@ -1492,21 +1450,7 @@
                 <w:i/>
                 <w:iCs/>
               </w:rPr>
-              <w:t xml:space="preserve">pouvoir </w:t>
-            </w:r>
-            <w:r>
-              <w:rPr>
-                <w:i/>
-                <w:iCs/>
-              </w:rPr>
-              <w:t>gérer mes évènements à venir</w:t>
-            </w:r>
-            <w:r>
-              <w:rPr>
-                <w:i/>
-                <w:iCs/>
-              </w:rPr>
-              <w:t xml:space="preserve"> </w:t>
+              <w:t xml:space="preserve">pouvoir gérer mes évènements à venir </w:t>
             </w:r>
           </w:p>
         </w:tc>
@@ -1581,14 +1525,7 @@
                 <w:i/>
                 <w:iCs/>
               </w:rPr>
-              <w:t xml:space="preserve"> je clique sur le lien </w:t>
-            </w:r>
-            <w:r>
-              <w:rPr>
-                <w:i/>
-                <w:iCs/>
-              </w:rPr>
-              <w:t>calendrier</w:t>
+              <w:t xml:space="preserve"> je clique sur le lien calendrier</w:t>
             </w:r>
           </w:p>
           <w:p>
@@ -1610,14 +1547,7 @@
                 <w:i/>
                 <w:iCs/>
               </w:rPr>
-              <w:t xml:space="preserve">j’accède à la page </w:t>
-            </w:r>
-            <w:r>
-              <w:rPr>
-                <w:i/>
-                <w:iCs/>
-              </w:rPr>
-              <w:t>calendrier</w:t>
+              <w:t>j’accède à la page calendrier</w:t>
             </w:r>
           </w:p>
           <w:p>
@@ -1657,14 +1587,7 @@
                 <w:i/>
                 <w:iCs/>
               </w:rPr>
-              <w:t xml:space="preserve"> j’effectue des modifications sur </w:t>
-            </w:r>
-            <w:r>
-              <w:rPr>
-                <w:i/>
-                <w:iCs/>
-              </w:rPr>
-              <w:t xml:space="preserve">les évènements </w:t>
+              <w:t xml:space="preserve"> j’effectue des modifications sur les évènements </w:t>
             </w:r>
           </w:p>
           <w:p>
@@ -1748,14 +1671,7 @@
                 <w:i/>
                 <w:iCs/>
               </w:rPr>
-              <w:t xml:space="preserve">je peux visualiser mes </w:t>
-            </w:r>
-            <w:r>
-              <w:rPr>
-                <w:i/>
-                <w:iCs/>
-              </w:rPr>
-              <w:t>évènements à venir mis à jour</w:t>
+              <w:t>je peux visualiser mes évènements à venir mis à jour</w:t>
             </w:r>
           </w:p>
           <w:p>
@@ -1910,14 +1826,7 @@
                 <w:b/>
                 <w:bCs/>
               </w:rPr>
-              <w:t xml:space="preserve">Accéder à la page </w:t>
-            </w:r>
-            <w:r>
-              <w:rPr>
-                <w:b/>
-                <w:bCs/>
-              </w:rPr>
-              <w:t>de chat</w:t>
+              <w:t>Accéder à la page de chat</w:t>
             </w:r>
           </w:p>
         </w:tc>
@@ -2050,14 +1959,7 @@
                 <w:i/>
                 <w:iCs/>
               </w:rPr>
-              <w:t xml:space="preserve">pouvoir accéder à la page </w:t>
-            </w:r>
-            <w:r>
-              <w:rPr>
-                <w:i/>
-                <w:iCs/>
-              </w:rPr>
-              <w:t>de chat</w:t>
+              <w:t>pouvoir accéder à la page de chat</w:t>
             </w:r>
           </w:p>
           <w:p>
@@ -2155,14 +2057,7 @@
                 <w:i/>
                 <w:iCs/>
               </w:rPr>
-              <w:t xml:space="preserve"> je clique sur le lien </w:t>
-            </w:r>
-            <w:r>
-              <w:rPr>
-                <w:i/>
-                <w:iCs/>
-              </w:rPr>
-              <w:t>chat</w:t>
+              <w:t xml:space="preserve"> je clique sur le lien chat</w:t>
             </w:r>
           </w:p>
           <w:p>
@@ -2184,14 +2079,7 @@
                 <w:i/>
                 <w:iCs/>
               </w:rPr>
-              <w:t>j’accède à la page</w:t>
-            </w:r>
-            <w:r>
-              <w:rPr>
-                <w:i/>
-                <w:iCs/>
-              </w:rPr>
-              <w:t xml:space="preserve"> de chat</w:t>
+              <w:t>j’accède à la page de chat</w:t>
             </w:r>
           </w:p>
           <w:p>
@@ -2231,6 +2119,408 @@
                 <w:i/>
                 <w:iCs/>
               </w:rPr>
+              <w:t xml:space="preserve"> j’envoie des messages, je visualise les messages non lus,</w:t>
+            </w:r>
+          </w:p>
+          <w:p>
+            <w:pPr>
+              <w:rPr>
+                <w:i/>
+                <w:iCs/>
+              </w:rPr>
+            </w:pPr>
+            <w:r>
+              <w:rPr>
+                <w:b/>
+                <w:bCs/>
+              </w:rPr>
+              <w:t xml:space="preserve">          Alors, </w:t>
+            </w:r>
+            <w:r>
+              <w:rPr>
+                <w:i/>
+                <w:iCs/>
+              </w:rPr>
+              <w:t>ces modifications sont enregistrées</w:t>
+            </w:r>
+          </w:p>
+          <w:p>
+            <w:pPr>
+              <w:rPr>
+                <w:i/>
+                <w:iCs/>
+              </w:rPr>
+            </w:pPr>
+          </w:p>
+          <w:p>
+            <w:r>
+              <w:rPr>
+                <w:b/>
+                <w:bCs/>
+              </w:rPr>
+              <w:t xml:space="preserve">         Étant donné que, </w:t>
+            </w:r>
+            <w:r>
+              <w:rPr>
+                <w:i/>
+                <w:iCs/>
+              </w:rPr>
+              <w:t>je suis un utilisateur</w:t>
+            </w:r>
+          </w:p>
+          <w:p>
+            <w:r>
+              <w:rPr>
+                <w:b/>
+                <w:bCs/>
+              </w:rPr>
+              <w:t xml:space="preserve">         Lorsque,</w:t>
+            </w:r>
+            <w:r>
+              <w:rPr>
+                <w:i/>
+                <w:iCs/>
+              </w:rPr>
+              <w:t xml:space="preserve"> je reviens sur la page tableau de bord</w:t>
+            </w:r>
+          </w:p>
+          <w:p>
+            <w:pPr>
+              <w:rPr>
+                <w:i/>
+                <w:iCs/>
+              </w:rPr>
+            </w:pPr>
+            <w:r>
+              <w:rPr>
+                <w:b/>
+                <w:bCs/>
+              </w:rPr>
+              <w:t xml:space="preserve">          Alors, </w:t>
+            </w:r>
+            <w:r>
+              <w:rPr>
+                <w:i/>
+                <w:iCs/>
+              </w:rPr>
+              <w:t>je peux visualiser mes messages non lus sont mis à jour</w:t>
+            </w:r>
+          </w:p>
+          <w:p>
+            <w:pPr>
+              <w:rPr>
+                <w:i/>
+                <w:iCs/>
+              </w:rPr>
+            </w:pPr>
+          </w:p>
+          <w:p>
+            <w:pPr>
+              <w:rPr>
+                <w:i/>
+                <w:iCs/>
+              </w:rPr>
+            </w:pPr>
+          </w:p>
+          <w:p/>
+        </w:tc>
+      </w:tr>
+    </w:tbl>
+    <w:p/>
+    <w:p>
+      <w:r>
+        <w:br w:type="page"/>
+      </w:r>
+    </w:p>
+    <w:tbl>
+      <w:tblPr>
+        <w:tblW w:w="10379" w:type="dxa"/>
+        <w:tblCellMar>
+          <w:left w:w="0" w:type="dxa"/>
+          <w:right w:w="0" w:type="dxa"/>
+        </w:tblCellMar>
+        <w:tblLook w:val="04A0" w:firstRow="1" w:lastRow="0" w:firstColumn="1" w:lastColumn="0" w:noHBand="0" w:noVBand="1"/>
+      </w:tblPr>
+      <w:tblGrid>
+        <w:gridCol w:w="3275"/>
+        <w:gridCol w:w="3782"/>
+        <w:gridCol w:w="3322"/>
+      </w:tblGrid>
+      <w:tr>
+        <w:trPr>
+          <w:trHeight w:val="100"/>
+        </w:trPr>
+        <w:tc>
+          <w:tcPr>
+            <w:tcW w:w="10379" w:type="dxa"/>
+            <w:gridSpan w:val="3"/>
+            <w:tcBorders>
+              <w:top w:val="nil"/>
+              <w:left w:val="nil"/>
+              <w:bottom w:val="single" w:sz="24" w:space="0" w:color="1A7F93"/>
+              <w:right w:val="nil"/>
+            </w:tcBorders>
+            <w:shd w:val="clear" w:color="auto" w:fill="FFFFFF"/>
+            <w:tcMar>
+              <w:top w:w="15" w:type="dxa"/>
+              <w:left w:w="83" w:type="dxa"/>
+              <w:bottom w:w="0" w:type="dxa"/>
+              <w:right w:w="83" w:type="dxa"/>
+            </w:tcMar>
+            <w:hideMark/>
+          </w:tcPr>
+          <w:p>
+            <w:r>
+              <w:rPr>
+                <w:b/>
+                <w:bCs/>
+              </w:rPr>
+              <w:lastRenderedPageBreak/>
+              <w:t xml:space="preserve">  </w:t>
+            </w:r>
+            <w:r>
+              <w:rPr>
+                <w:b/>
+                <w:bCs/>
+              </w:rPr>
+              <w:t>User Story</w:t>
+            </w:r>
+            <w:r>
+              <w:rPr>
+                <w:b/>
+                <w:bCs/>
+              </w:rPr>
+              <w:t xml:space="preserve">   </w:t>
+            </w:r>
+            <w:r>
+              <w:rPr>
+                <w:i/>
+                <w:iCs/>
+              </w:rPr>
+              <w:t xml:space="preserve">n° </w:t>
+            </w:r>
+            <w:r>
+              <w:rPr>
+                <w:i/>
+                <w:iCs/>
+              </w:rPr>
+              <w:t>9</w:t>
+            </w:r>
+          </w:p>
+        </w:tc>
+      </w:tr>
+      <w:tr>
+        <w:trPr>
+          <w:trHeight w:val="1300"/>
+        </w:trPr>
+        <w:tc>
+          <w:tcPr>
+            <w:tcW w:w="3275" w:type="dxa"/>
+            <w:tcBorders>
+              <w:top w:val="single" w:sz="24" w:space="0" w:color="1A7F93"/>
+              <w:left w:val="nil"/>
+              <w:bottom w:val="single" w:sz="24" w:space="0" w:color="1A7F93"/>
+              <w:right w:val="single" w:sz="24" w:space="0" w:color="1A7F93"/>
+            </w:tcBorders>
+            <w:shd w:val="clear" w:color="auto" w:fill="FFFFFF"/>
+            <w:tcMar>
+              <w:top w:w="15" w:type="dxa"/>
+              <w:left w:w="83" w:type="dxa"/>
+              <w:bottom w:w="0" w:type="dxa"/>
+              <w:right w:w="83" w:type="dxa"/>
+            </w:tcMar>
+            <w:hideMark/>
+          </w:tcPr>
+          <w:p>
+            <w:pPr>
+              <w:rPr>
+                <w:b/>
+                <w:bCs/>
+              </w:rPr>
+            </w:pPr>
+            <w:r>
+              <w:rPr>
+                <w:b/>
+                <w:bCs/>
+              </w:rPr>
+              <w:t xml:space="preserve">Page de connexion - </w:t>
+            </w:r>
+          </w:p>
+          <w:p>
+            <w:pPr>
+              <w:rPr>
+                <w:b/>
+                <w:bCs/>
+              </w:rPr>
+            </w:pPr>
+            <w:r>
+              <w:rPr>
+                <w:b/>
+                <w:bCs/>
+              </w:rPr>
+              <w:t xml:space="preserve">Accéder à la </w:t>
+            </w:r>
+            <w:r>
+              <w:rPr>
+                <w:b/>
+                <w:bCs/>
+              </w:rPr>
+              <w:t>gestion du profil</w:t>
+            </w:r>
+          </w:p>
+        </w:tc>
+        <w:tc>
+          <w:tcPr>
+            <w:tcW w:w="3782" w:type="dxa"/>
+            <w:tcBorders>
+              <w:top w:val="single" w:sz="24" w:space="0" w:color="1A7F93"/>
+              <w:left w:val="single" w:sz="24" w:space="0" w:color="1A7F93"/>
+              <w:bottom w:val="single" w:sz="24" w:space="0" w:color="1A7F93"/>
+              <w:right w:val="single" w:sz="24" w:space="0" w:color="1A7F93"/>
+            </w:tcBorders>
+            <w:shd w:val="clear" w:color="auto" w:fill="FFFFFF"/>
+            <w:tcMar>
+              <w:top w:w="15" w:type="dxa"/>
+              <w:left w:w="83" w:type="dxa"/>
+              <w:bottom w:w="0" w:type="dxa"/>
+              <w:right w:w="83" w:type="dxa"/>
+            </w:tcMar>
+            <w:hideMark/>
+          </w:tcPr>
+          <w:p>
+            <w:r>
+              <w:rPr>
+                <w:b/>
+                <w:bCs/>
+              </w:rPr>
+              <w:t xml:space="preserve">  Priorité</w:t>
+            </w:r>
+          </w:p>
+          <w:p>
+            <w:r>
+              <w:rPr>
+                <w:b/>
+                <w:bCs/>
+                <w:i/>
+                <w:iCs/>
+              </w:rPr>
+              <w:t> </w:t>
+            </w:r>
+          </w:p>
+        </w:tc>
+        <w:tc>
+          <w:tcPr>
+            <w:tcW w:w="3322" w:type="dxa"/>
+            <w:tcBorders>
+              <w:top w:val="single" w:sz="24" w:space="0" w:color="1A7F93"/>
+              <w:left w:val="single" w:sz="24" w:space="0" w:color="1A7F93"/>
+              <w:bottom w:val="single" w:sz="24" w:space="0" w:color="1A7F93"/>
+              <w:right w:val="nil"/>
+            </w:tcBorders>
+            <w:shd w:val="clear" w:color="auto" w:fill="FFFFFF"/>
+            <w:tcMar>
+              <w:top w:w="15" w:type="dxa"/>
+              <w:left w:w="83" w:type="dxa"/>
+              <w:bottom w:w="0" w:type="dxa"/>
+              <w:right w:w="83" w:type="dxa"/>
+            </w:tcMar>
+            <w:hideMark/>
+          </w:tcPr>
+          <w:p>
+            <w:r>
+              <w:rPr>
+                <w:b/>
+                <w:bCs/>
+              </w:rPr>
+              <w:t xml:space="preserve">  Estimation</w:t>
+            </w:r>
+          </w:p>
+        </w:tc>
+      </w:tr>
+      <w:tr>
+        <w:trPr>
+          <w:trHeight w:val="2197"/>
+        </w:trPr>
+        <w:tc>
+          <w:tcPr>
+            <w:tcW w:w="10379" w:type="dxa"/>
+            <w:gridSpan w:val="3"/>
+            <w:tcBorders>
+              <w:top w:val="single" w:sz="24" w:space="0" w:color="1A7F93"/>
+              <w:left w:val="nil"/>
+              <w:bottom w:val="single" w:sz="24" w:space="0" w:color="1A7F93"/>
+              <w:right w:val="nil"/>
+            </w:tcBorders>
+            <w:shd w:val="clear" w:color="auto" w:fill="FFFFFF"/>
+            <w:tcMar>
+              <w:top w:w="15" w:type="dxa"/>
+              <w:left w:w="83" w:type="dxa"/>
+              <w:bottom w:w="0" w:type="dxa"/>
+              <w:right w:w="83" w:type="dxa"/>
+            </w:tcMar>
+            <w:hideMark/>
+          </w:tcPr>
+          <w:p>
+            <w:r>
+              <w:rPr>
+                <w:b/>
+                <w:bCs/>
+              </w:rPr>
+              <w:t> </w:t>
+            </w:r>
+          </w:p>
+          <w:p>
+            <w:r>
+              <w:rPr>
+                <w:b/>
+                <w:bCs/>
+              </w:rPr>
+              <w:t xml:space="preserve">          En tant que, </w:t>
+            </w:r>
+            <w:r>
+              <w:rPr>
+                <w:i/>
+                <w:iCs/>
+              </w:rPr>
+              <w:t>utilisateur</w:t>
+            </w:r>
+          </w:p>
+          <w:p>
+            <w:r>
+              <w:rPr>
+                <w:b/>
+                <w:bCs/>
+              </w:rPr>
+              <w:t xml:space="preserve">          Je souhaite, </w:t>
+            </w:r>
+            <w:r>
+              <w:rPr>
+                <w:i/>
+                <w:iCs/>
+              </w:rPr>
+              <w:t xml:space="preserve">pouvoir accéder à la </w:t>
+            </w:r>
+            <w:r>
+              <w:rPr>
+                <w:i/>
+                <w:iCs/>
+              </w:rPr>
+              <w:t>gestion de mon profil</w:t>
+            </w:r>
+          </w:p>
+          <w:p>
+            <w:r>
+              <w:rPr>
+                <w:b/>
+                <w:bCs/>
+              </w:rPr>
+              <w:t xml:space="preserve">          Afin de,</w:t>
+            </w:r>
+            <w:r>
+              <w:rPr>
+                <w:i/>
+                <w:iCs/>
+              </w:rPr>
               <w:t xml:space="preserve"> </w:t>
             </w:r>
             <w:r>
@@ -2238,7 +2528,103 @@
                 <w:i/>
                 <w:iCs/>
               </w:rPr>
-              <w:t>j’envoie des messages, je visualise les messages non lus,</w:t>
+              <w:t xml:space="preserve">pouvoir </w:t>
+            </w:r>
+            <w:r>
+              <w:rPr>
+                <w:i/>
+                <w:iCs/>
+              </w:rPr>
+              <w:t>mettre à jour mes éléments tels que photo, nom, prénom, email et mot de passe</w:t>
+            </w:r>
+            <w:r>
+              <w:rPr>
+                <w:i/>
+                <w:iCs/>
+              </w:rPr>
+              <w:t xml:space="preserve"> </w:t>
+            </w:r>
+          </w:p>
+        </w:tc>
+      </w:tr>
+      <w:tr>
+        <w:trPr>
+          <w:trHeight w:val="356"/>
+        </w:trPr>
+        <w:tc>
+          <w:tcPr>
+            <w:tcW w:w="10379" w:type="dxa"/>
+            <w:gridSpan w:val="3"/>
+            <w:tcBorders>
+              <w:top w:val="single" w:sz="24" w:space="0" w:color="1A7F93"/>
+              <w:left w:val="nil"/>
+              <w:bottom w:val="single" w:sz="24" w:space="0" w:color="1A7F93"/>
+              <w:right w:val="nil"/>
+            </w:tcBorders>
+            <w:shd w:val="clear" w:color="auto" w:fill="FFFFFF"/>
+            <w:tcMar>
+              <w:top w:w="15" w:type="dxa"/>
+              <w:left w:w="83" w:type="dxa"/>
+              <w:bottom w:w="0" w:type="dxa"/>
+              <w:right w:w="83" w:type="dxa"/>
+            </w:tcMar>
+            <w:hideMark/>
+          </w:tcPr>
+          <w:p>
+            <w:r>
+              <w:rPr>
+                <w:b/>
+                <w:bCs/>
+              </w:rPr>
+              <w:t xml:space="preserve">  Critères d’acceptation</w:t>
+            </w:r>
+          </w:p>
+          <w:p>
+            <w:r>
+              <w:rPr>
+                <w:b/>
+                <w:bCs/>
+              </w:rPr>
+              <w:t> </w:t>
+            </w:r>
+          </w:p>
+          <w:p>
+            <w:r>
+              <w:rPr>
+                <w:b/>
+                <w:bCs/>
+              </w:rPr>
+              <w:t xml:space="preserve">         Étant donné que, </w:t>
+            </w:r>
+            <w:r>
+              <w:rPr>
+                <w:i/>
+                <w:iCs/>
+              </w:rPr>
+              <w:t>je suis un utilisateur</w:t>
+            </w:r>
+          </w:p>
+          <w:p>
+            <w:r>
+              <w:rPr>
+                <w:b/>
+                <w:bCs/>
+              </w:rPr>
+              <w:t xml:space="preserve">         Lorsque,</w:t>
+            </w:r>
+            <w:r>
+              <w:rPr>
+                <w:i/>
+                <w:iCs/>
+              </w:rPr>
+              <w:t xml:space="preserve"> je clique sur le lien</w:t>
+            </w:r>
+            <w:r>
+              <w:rPr>
+                <w:i/>
+                <w:iCs/>
+              </w:rPr>
+              <w:t xml:space="preserve"> profil</w:t>
             </w:r>
           </w:p>
           <w:p>
@@ -2260,7 +2646,14 @@
                 <w:i/>
                 <w:iCs/>
               </w:rPr>
-              <w:t>ces modifications sont enregistrées</w:t>
+              <w:t xml:space="preserve">j’accède à la page de </w:t>
+            </w:r>
+            <w:r>
+              <w:rPr>
+                <w:i/>
+                <w:iCs/>
+              </w:rPr>
+              <w:t>gestion du profil</w:t>
             </w:r>
           </w:p>
           <w:p>
@@ -2300,7 +2693,14 @@
                 <w:i/>
                 <w:iCs/>
               </w:rPr>
-              <w:t xml:space="preserve"> je reviens sur la page tableau de bord</w:t>
+              <w:t xml:space="preserve"> </w:t>
+            </w:r>
+            <w:r>
+              <w:rPr>
+                <w:i/>
+                <w:iCs/>
+              </w:rPr>
+              <w:t>je modifie divers éléments sur la page de profil,</w:t>
             </w:r>
           </w:p>
           <w:p>
@@ -2322,35 +2722,863 @@
                 <w:i/>
                 <w:iCs/>
               </w:rPr>
-              <w:t xml:space="preserve">je peux visualiser mes </w:t>
-            </w:r>
-            <w:r>
-              <w:rPr>
-                <w:i/>
-                <w:iCs/>
-              </w:rPr>
-              <w:t>messages non lus sont mis à jour</w:t>
-            </w:r>
-          </w:p>
-          <w:p>
-            <w:pPr>
-              <w:rPr>
-                <w:i/>
-                <w:iCs/>
-              </w:rPr>
-            </w:pPr>
+              <w:t>mon mot de passe est demandé</w:t>
+            </w:r>
+          </w:p>
+          <w:p>
+            <w:pPr>
+              <w:rPr>
+                <w:i/>
+                <w:iCs/>
+              </w:rPr>
+            </w:pPr>
+          </w:p>
+          <w:p>
+            <w:r>
+              <w:rPr>
+                <w:b/>
+                <w:bCs/>
+              </w:rPr>
+              <w:t xml:space="preserve">         Étant donné que, </w:t>
+            </w:r>
+            <w:r>
+              <w:rPr>
+                <w:i/>
+                <w:iCs/>
+              </w:rPr>
+              <w:t>je suis un utilisateur</w:t>
+            </w:r>
+          </w:p>
+          <w:p>
+            <w:r>
+              <w:rPr>
+                <w:b/>
+                <w:bCs/>
+              </w:rPr>
+              <w:t xml:space="preserve">         Lorsque,</w:t>
+            </w:r>
+            <w:r>
+              <w:rPr>
+                <w:i/>
+                <w:iCs/>
+              </w:rPr>
+              <w:t xml:space="preserve"> je </w:t>
+            </w:r>
+            <w:r>
+              <w:rPr>
+                <w:i/>
+                <w:iCs/>
+              </w:rPr>
+              <w:t xml:space="preserve">rentre mon mot de passe, </w:t>
+            </w:r>
+          </w:p>
+          <w:p>
+            <w:pPr>
+              <w:rPr>
+                <w:i/>
+                <w:iCs/>
+              </w:rPr>
+            </w:pPr>
+            <w:r>
+              <w:rPr>
+                <w:b/>
+                <w:bCs/>
+              </w:rPr>
+              <w:t xml:space="preserve">          Alors, </w:t>
+            </w:r>
+            <w:r>
+              <w:rPr>
+                <w:i/>
+                <w:iCs/>
+              </w:rPr>
+              <w:t>mes éléments sont enregistrés</w:t>
+            </w:r>
+          </w:p>
+          <w:p>
+            <w:pPr>
+              <w:rPr>
+                <w:i/>
+                <w:iCs/>
+              </w:rPr>
+            </w:pPr>
+          </w:p>
+          <w:p>
+            <w:r>
+              <w:rPr>
+                <w:b/>
+                <w:bCs/>
+              </w:rPr>
+              <w:t xml:space="preserve">         </w:t>
+            </w:r>
+            <w:r>
+              <w:rPr>
+                <w:b/>
+                <w:bCs/>
+              </w:rPr>
+              <w:t xml:space="preserve">Étant donné que, </w:t>
+            </w:r>
+            <w:r>
+              <w:rPr>
+                <w:i/>
+                <w:iCs/>
+              </w:rPr>
+              <w:t>je suis un utilisateur</w:t>
+            </w:r>
+          </w:p>
+          <w:p>
+            <w:r>
+              <w:rPr>
+                <w:b/>
+                <w:bCs/>
+              </w:rPr>
+              <w:t xml:space="preserve">         Lorsque,</w:t>
+            </w:r>
+            <w:r>
+              <w:rPr>
+                <w:i/>
+                <w:iCs/>
+              </w:rPr>
+              <w:t xml:space="preserve"> je </w:t>
+            </w:r>
+            <w:r>
+              <w:rPr>
+                <w:i/>
+                <w:iCs/>
+              </w:rPr>
+              <w:t>reviens sur la page Tableau de bord</w:t>
+            </w:r>
+            <w:r>
+              <w:rPr>
+                <w:i/>
+                <w:iCs/>
+              </w:rPr>
+              <w:t xml:space="preserve"> </w:t>
+            </w:r>
+          </w:p>
+          <w:p>
+            <w:pPr>
+              <w:rPr>
+                <w:i/>
+                <w:iCs/>
+              </w:rPr>
+            </w:pPr>
+            <w:r>
+              <w:rPr>
+                <w:b/>
+                <w:bCs/>
+              </w:rPr>
+              <w:t xml:space="preserve">          Alors, </w:t>
+            </w:r>
+            <w:r>
+              <w:rPr>
+                <w:i/>
+                <w:iCs/>
+              </w:rPr>
+              <w:t xml:space="preserve">mes éléments </w:t>
+            </w:r>
+            <w:r>
+              <w:rPr>
+                <w:i/>
+                <w:iCs/>
+              </w:rPr>
+              <w:t>de profil affiché, tel que mon nom et ma photo de profil, sont à jour.</w:t>
+            </w:r>
+          </w:p>
+          <w:p/>
+        </w:tc>
+      </w:tr>
+      <w:tr>
+        <w:trPr>
+          <w:trHeight w:val="356"/>
+        </w:trPr>
+        <w:tc>
+          <w:tcPr>
+            <w:tcW w:w="10379" w:type="dxa"/>
+            <w:gridSpan w:val="3"/>
+            <w:tcBorders>
+              <w:top w:val="single" w:sz="24" w:space="0" w:color="1A7F93"/>
+              <w:left w:val="nil"/>
+              <w:bottom w:val="nil"/>
+              <w:right w:val="nil"/>
+            </w:tcBorders>
+            <w:shd w:val="clear" w:color="auto" w:fill="FFFFFF"/>
+            <w:tcMar>
+              <w:top w:w="15" w:type="dxa"/>
+              <w:left w:w="83" w:type="dxa"/>
+              <w:bottom w:w="0" w:type="dxa"/>
+              <w:right w:w="83" w:type="dxa"/>
+            </w:tcMar>
+          </w:tcPr>
+          <w:p>
+            <w:pPr>
+              <w:rPr>
+                <w:b/>
+                <w:bCs/>
+              </w:rPr>
+            </w:pPr>
+          </w:p>
+        </w:tc>
+      </w:tr>
+    </w:tbl>
+    <w:p/>
+    <w:p>
+      <w:r>
+        <w:br w:type="page"/>
+      </w:r>
+    </w:p>
+    <w:tbl>
+      <w:tblPr>
+        <w:tblW w:w="10379" w:type="dxa"/>
+        <w:tblCellMar>
+          <w:left w:w="0" w:type="dxa"/>
+          <w:right w:w="0" w:type="dxa"/>
+        </w:tblCellMar>
+        <w:tblLook w:val="04A0" w:firstRow="1" w:lastRow="0" w:firstColumn="1" w:lastColumn="0" w:noHBand="0" w:noVBand="1"/>
+      </w:tblPr>
+      <w:tblGrid>
+        <w:gridCol w:w="3275"/>
+        <w:gridCol w:w="3782"/>
+        <w:gridCol w:w="3322"/>
+      </w:tblGrid>
+      <w:tr>
+        <w:trPr>
+          <w:trHeight w:val="100"/>
+        </w:trPr>
+        <w:tc>
+          <w:tcPr>
+            <w:tcW w:w="10379" w:type="dxa"/>
+            <w:gridSpan w:val="3"/>
+            <w:tcBorders>
+              <w:top w:val="nil"/>
+              <w:left w:val="nil"/>
+              <w:bottom w:val="single" w:sz="24" w:space="0" w:color="1A7F93"/>
+              <w:right w:val="nil"/>
+            </w:tcBorders>
+            <w:shd w:val="clear" w:color="auto" w:fill="FFFFFF"/>
+            <w:tcMar>
+              <w:top w:w="15" w:type="dxa"/>
+              <w:left w:w="83" w:type="dxa"/>
+              <w:bottom w:w="0" w:type="dxa"/>
+              <w:right w:w="83" w:type="dxa"/>
+            </w:tcMar>
+            <w:hideMark/>
+          </w:tcPr>
+          <w:p>
+            <w:r>
+              <w:rPr>
+                <w:b/>
+                <w:bCs/>
+              </w:rPr>
+              <w:lastRenderedPageBreak/>
+              <w:t xml:space="preserve">  </w:t>
+            </w:r>
+            <w:r>
+              <w:rPr>
+                <w:b/>
+                <w:bCs/>
+              </w:rPr>
+              <w:t>User Story</w:t>
+            </w:r>
+            <w:r>
+              <w:rPr>
+                <w:b/>
+                <w:bCs/>
+              </w:rPr>
+              <w:t xml:space="preserve">   </w:t>
+            </w:r>
+            <w:r>
+              <w:rPr>
+                <w:i/>
+                <w:iCs/>
+              </w:rPr>
+              <w:t xml:space="preserve">n° </w:t>
+            </w:r>
+            <w:r>
+              <w:rPr>
+                <w:i/>
+                <w:iCs/>
+              </w:rPr>
+              <w:t>9</w:t>
+            </w:r>
+          </w:p>
+        </w:tc>
+      </w:tr>
+      <w:tr>
+        <w:trPr>
+          <w:trHeight w:val="1300"/>
+        </w:trPr>
+        <w:tc>
+          <w:tcPr>
+            <w:tcW w:w="3275" w:type="dxa"/>
+            <w:tcBorders>
+              <w:top w:val="single" w:sz="24" w:space="0" w:color="1A7F93"/>
+              <w:left w:val="nil"/>
+              <w:bottom w:val="single" w:sz="24" w:space="0" w:color="1A7F93"/>
+              <w:right w:val="single" w:sz="24" w:space="0" w:color="1A7F93"/>
+            </w:tcBorders>
+            <w:shd w:val="clear" w:color="auto" w:fill="FFFFFF"/>
+            <w:tcMar>
+              <w:top w:w="15" w:type="dxa"/>
+              <w:left w:w="83" w:type="dxa"/>
+              <w:bottom w:w="0" w:type="dxa"/>
+              <w:right w:w="83" w:type="dxa"/>
+            </w:tcMar>
+            <w:hideMark/>
+          </w:tcPr>
+          <w:p>
+            <w:pPr>
+              <w:rPr>
+                <w:b/>
+                <w:bCs/>
+              </w:rPr>
+            </w:pPr>
+            <w:r>
+              <w:rPr>
+                <w:b/>
+                <w:bCs/>
+              </w:rPr>
+              <w:t xml:space="preserve">Page de connexion - </w:t>
+            </w:r>
+          </w:p>
+          <w:p>
+            <w:pPr>
+              <w:rPr>
+                <w:b/>
+                <w:bCs/>
+              </w:rPr>
+            </w:pPr>
+            <w:r>
+              <w:rPr>
+                <w:b/>
+                <w:bCs/>
+              </w:rPr>
+              <w:t>Modification de la photo profil</w:t>
+            </w:r>
+          </w:p>
+        </w:tc>
+        <w:tc>
+          <w:tcPr>
+            <w:tcW w:w="3782" w:type="dxa"/>
+            <w:tcBorders>
+              <w:top w:val="single" w:sz="24" w:space="0" w:color="1A7F93"/>
+              <w:left w:val="single" w:sz="24" w:space="0" w:color="1A7F93"/>
+              <w:bottom w:val="single" w:sz="24" w:space="0" w:color="1A7F93"/>
+              <w:right w:val="single" w:sz="24" w:space="0" w:color="1A7F93"/>
+            </w:tcBorders>
+            <w:shd w:val="clear" w:color="auto" w:fill="FFFFFF"/>
+            <w:tcMar>
+              <w:top w:w="15" w:type="dxa"/>
+              <w:left w:w="83" w:type="dxa"/>
+              <w:bottom w:w="0" w:type="dxa"/>
+              <w:right w:w="83" w:type="dxa"/>
+            </w:tcMar>
+            <w:hideMark/>
+          </w:tcPr>
+          <w:p>
+            <w:r>
+              <w:rPr>
+                <w:b/>
+                <w:bCs/>
+              </w:rPr>
+              <w:t xml:space="preserve">  Priorité</w:t>
+            </w:r>
+          </w:p>
+          <w:p>
+            <w:r>
+              <w:rPr>
+                <w:b/>
+                <w:bCs/>
+                <w:i/>
+                <w:iCs/>
+              </w:rPr>
+              <w:t> </w:t>
+            </w:r>
+          </w:p>
+        </w:tc>
+        <w:tc>
+          <w:tcPr>
+            <w:tcW w:w="3322" w:type="dxa"/>
+            <w:tcBorders>
+              <w:top w:val="single" w:sz="24" w:space="0" w:color="1A7F93"/>
+              <w:left w:val="single" w:sz="24" w:space="0" w:color="1A7F93"/>
+              <w:bottom w:val="single" w:sz="24" w:space="0" w:color="1A7F93"/>
+              <w:right w:val="nil"/>
+            </w:tcBorders>
+            <w:shd w:val="clear" w:color="auto" w:fill="FFFFFF"/>
+            <w:tcMar>
+              <w:top w:w="15" w:type="dxa"/>
+              <w:left w:w="83" w:type="dxa"/>
+              <w:bottom w:w="0" w:type="dxa"/>
+              <w:right w:w="83" w:type="dxa"/>
+            </w:tcMar>
+            <w:hideMark/>
+          </w:tcPr>
+          <w:p>
+            <w:r>
+              <w:rPr>
+                <w:b/>
+                <w:bCs/>
+              </w:rPr>
+              <w:t xml:space="preserve">  Estimation</w:t>
+            </w:r>
+          </w:p>
+        </w:tc>
+      </w:tr>
+      <w:tr>
+        <w:trPr>
+          <w:trHeight w:val="2197"/>
+        </w:trPr>
+        <w:tc>
+          <w:tcPr>
+            <w:tcW w:w="10379" w:type="dxa"/>
+            <w:gridSpan w:val="3"/>
+            <w:tcBorders>
+              <w:top w:val="single" w:sz="24" w:space="0" w:color="1A7F93"/>
+              <w:left w:val="nil"/>
+              <w:bottom w:val="single" w:sz="24" w:space="0" w:color="1A7F93"/>
+              <w:right w:val="nil"/>
+            </w:tcBorders>
+            <w:shd w:val="clear" w:color="auto" w:fill="FFFFFF"/>
+            <w:tcMar>
+              <w:top w:w="15" w:type="dxa"/>
+              <w:left w:w="83" w:type="dxa"/>
+              <w:bottom w:w="0" w:type="dxa"/>
+              <w:right w:w="83" w:type="dxa"/>
+            </w:tcMar>
+            <w:hideMark/>
+          </w:tcPr>
+          <w:p>
+            <w:r>
+              <w:rPr>
+                <w:b/>
+                <w:bCs/>
+              </w:rPr>
+              <w:t> </w:t>
+            </w:r>
+          </w:p>
+          <w:p>
+            <w:r>
+              <w:rPr>
+                <w:b/>
+                <w:bCs/>
+              </w:rPr>
+              <w:t xml:space="preserve">          En tant que, </w:t>
+            </w:r>
+            <w:r>
+              <w:rPr>
+                <w:i/>
+                <w:iCs/>
+              </w:rPr>
+              <w:t>utilisateur</w:t>
+            </w:r>
+          </w:p>
+          <w:p>
+            <w:r>
+              <w:rPr>
+                <w:b/>
+                <w:bCs/>
+              </w:rPr>
+              <w:t xml:space="preserve">          Je souhaite, </w:t>
+            </w:r>
+            <w:r>
+              <w:rPr>
+                <w:i/>
+                <w:iCs/>
+              </w:rPr>
+              <w:t xml:space="preserve">pouvoir </w:t>
+            </w:r>
+            <w:r>
+              <w:rPr>
+                <w:i/>
+                <w:iCs/>
+              </w:rPr>
+              <w:t>mettre à jour ma photo de profil</w:t>
+            </w:r>
+          </w:p>
+          <w:p>
+            <w:r>
+              <w:rPr>
+                <w:b/>
+                <w:bCs/>
+              </w:rPr>
+              <w:t xml:space="preserve">          Afin d</w:t>
+            </w:r>
+            <w:r>
+              <w:rPr>
+                <w:b/>
+                <w:bCs/>
+                <w:i/>
+              </w:rPr>
+              <w:t>’</w:t>
+            </w:r>
+            <w:r>
+              <w:rPr>
+                <w:i/>
+                <w:iCs/>
+              </w:rPr>
+              <w:t xml:space="preserve"> </w:t>
+            </w:r>
+            <w:r>
+              <w:rPr>
+                <w:i/>
+                <w:iCs/>
+              </w:rPr>
+              <w:t>avoir une photo à jour pour mes différents usages de la plateforme (chat notamment)</w:t>
+            </w:r>
+          </w:p>
+        </w:tc>
+      </w:tr>
+      <w:tr>
+        <w:trPr>
+          <w:trHeight w:val="356"/>
+        </w:trPr>
+        <w:tc>
+          <w:tcPr>
+            <w:tcW w:w="10379" w:type="dxa"/>
+            <w:gridSpan w:val="3"/>
+            <w:tcBorders>
+              <w:top w:val="single" w:sz="24" w:space="0" w:color="1A7F93"/>
+              <w:left w:val="nil"/>
+              <w:bottom w:val="single" w:sz="24" w:space="0" w:color="1A7F93"/>
+              <w:right w:val="nil"/>
+            </w:tcBorders>
+            <w:shd w:val="clear" w:color="auto" w:fill="FFFFFF"/>
+            <w:tcMar>
+              <w:top w:w="15" w:type="dxa"/>
+              <w:left w:w="83" w:type="dxa"/>
+              <w:bottom w:w="0" w:type="dxa"/>
+              <w:right w:w="83" w:type="dxa"/>
+            </w:tcMar>
+            <w:hideMark/>
+          </w:tcPr>
+          <w:p>
+            <w:r>
+              <w:rPr>
+                <w:b/>
+                <w:bCs/>
+              </w:rPr>
+              <w:t xml:space="preserve">  Critères d’acceptation</w:t>
+            </w:r>
+          </w:p>
+          <w:p>
+            <w:r>
+              <w:rPr>
+                <w:b/>
+                <w:bCs/>
+              </w:rPr>
+              <w:t> </w:t>
+            </w:r>
+          </w:p>
+          <w:p>
+            <w:r>
+              <w:rPr>
+                <w:b/>
+                <w:bCs/>
+              </w:rPr>
+              <w:t xml:space="preserve">         Étant donné que, </w:t>
+            </w:r>
+            <w:r>
+              <w:rPr>
+                <w:i/>
+                <w:iCs/>
+              </w:rPr>
+              <w:t>je suis un utilisateur</w:t>
+            </w:r>
+          </w:p>
+          <w:p>
+            <w:r>
+              <w:rPr>
+                <w:b/>
+                <w:bCs/>
+              </w:rPr>
+              <w:t xml:space="preserve">         Lorsque,</w:t>
+            </w:r>
+            <w:r>
+              <w:rPr>
+                <w:i/>
+                <w:iCs/>
+              </w:rPr>
+              <w:t xml:space="preserve"> je clique sur le lien profil</w:t>
+            </w:r>
+          </w:p>
+          <w:p>
+            <w:pPr>
+              <w:rPr>
+                <w:i/>
+                <w:iCs/>
+              </w:rPr>
+            </w:pPr>
+            <w:r>
+              <w:rPr>
+                <w:b/>
+                <w:bCs/>
+              </w:rPr>
+              <w:t xml:space="preserve">          Alors, </w:t>
+            </w:r>
+            <w:r>
+              <w:rPr>
+                <w:i/>
+                <w:iCs/>
+              </w:rPr>
+              <w:t>j’accède à la page de gestion du profil</w:t>
+            </w:r>
+          </w:p>
+          <w:p>
+            <w:pPr>
+              <w:rPr>
+                <w:i/>
+                <w:iCs/>
+              </w:rPr>
+            </w:pPr>
+          </w:p>
+          <w:p>
+            <w:r>
+              <w:rPr>
+                <w:b/>
+                <w:bCs/>
+              </w:rPr>
+              <w:t xml:space="preserve">         Étant donné que, </w:t>
+            </w:r>
+            <w:r>
+              <w:rPr>
+                <w:i/>
+                <w:iCs/>
+              </w:rPr>
+              <w:t>je suis un utilisateur</w:t>
+            </w:r>
+          </w:p>
+          <w:p>
+            <w:r>
+              <w:rPr>
+                <w:b/>
+                <w:bCs/>
+              </w:rPr>
+              <w:t xml:space="preserve">         Lorsque,</w:t>
+            </w:r>
+            <w:r>
+              <w:rPr>
+                <w:i/>
+                <w:iCs/>
+              </w:rPr>
+              <w:t xml:space="preserve"> je </w:t>
+            </w:r>
+            <w:r>
+              <w:rPr>
+                <w:i/>
+                <w:iCs/>
+              </w:rPr>
+              <w:t>clique sur l’encart de la photo avatar</w:t>
+            </w:r>
+          </w:p>
+          <w:p>
+            <w:pPr>
+              <w:rPr>
+                <w:i/>
+                <w:iCs/>
+              </w:rPr>
+            </w:pPr>
+            <w:r>
+              <w:rPr>
+                <w:b/>
+                <w:bCs/>
+              </w:rPr>
+              <w:t xml:space="preserve">          Alors, </w:t>
+            </w:r>
+            <w:r>
+              <w:rPr>
+                <w:i/>
+                <w:iCs/>
+              </w:rPr>
+              <w:t>une fenêtre de recherche d’image sur mon ordinateur s’ouvre</w:t>
+            </w:r>
+          </w:p>
+          <w:p>
+            <w:pPr>
+              <w:rPr>
+                <w:i/>
+                <w:iCs/>
+              </w:rPr>
+            </w:pPr>
+          </w:p>
+          <w:p>
+            <w:r>
+              <w:rPr>
+                <w:b/>
+                <w:bCs/>
+              </w:rPr>
+              <w:t xml:space="preserve">         Étant donné que, </w:t>
+            </w:r>
+            <w:r>
+              <w:rPr>
+                <w:i/>
+                <w:iCs/>
+              </w:rPr>
+              <w:t>je suis un utilisateur</w:t>
+            </w:r>
+          </w:p>
+          <w:p>
+            <w:r>
+              <w:rPr>
+                <w:b/>
+                <w:bCs/>
+              </w:rPr>
+              <w:t xml:space="preserve">         Lorsque,</w:t>
+            </w:r>
+            <w:r>
+              <w:rPr>
+                <w:i/>
+                <w:iCs/>
+              </w:rPr>
+              <w:t xml:space="preserve"> </w:t>
+            </w:r>
+            <w:r>
+              <w:rPr>
+                <w:i/>
+                <w:iCs/>
+              </w:rPr>
+              <w:t>je sélectionne une image de profil</w:t>
+            </w:r>
+            <w:r>
+              <w:rPr>
+                <w:i/>
+                <w:iCs/>
+              </w:rPr>
+              <w:t xml:space="preserve"> </w:t>
+            </w:r>
+          </w:p>
+          <w:p>
+            <w:pPr>
+              <w:rPr>
+                <w:i/>
+                <w:iCs/>
+              </w:rPr>
+            </w:pPr>
+            <w:r>
+              <w:rPr>
+                <w:b/>
+                <w:bCs/>
+              </w:rPr>
+              <w:t xml:space="preserve">          Alors, </w:t>
+            </w:r>
+            <w:r>
+              <w:rPr>
+                <w:i/>
+                <w:iCs/>
+              </w:rPr>
+              <w:t>l’encart avatar se met à jour avec ma photo sélectionnée</w:t>
+            </w:r>
+          </w:p>
+          <w:p>
+            <w:pPr>
+              <w:rPr>
+                <w:i/>
+                <w:iCs/>
+              </w:rPr>
+            </w:pPr>
+          </w:p>
+          <w:p>
+            <w:r>
+              <w:rPr>
+                <w:b/>
+                <w:bCs/>
+              </w:rPr>
+              <w:t xml:space="preserve">         </w:t>
+            </w:r>
+            <w:r>
+              <w:rPr>
+                <w:b/>
+                <w:bCs/>
+              </w:rPr>
+              <w:t xml:space="preserve">Étant donné que, </w:t>
+            </w:r>
+            <w:r>
+              <w:rPr>
+                <w:i/>
+                <w:iCs/>
+              </w:rPr>
+              <w:t>je suis un utilisateur</w:t>
+            </w:r>
+          </w:p>
+          <w:p>
+            <w:r>
+              <w:rPr>
+                <w:b/>
+                <w:bCs/>
+              </w:rPr>
+              <w:t xml:space="preserve">         Lorsque,</w:t>
+            </w:r>
+            <w:r>
+              <w:rPr>
+                <w:i/>
+                <w:iCs/>
+              </w:rPr>
+              <w:t xml:space="preserve"> je reviens sur la page Tableau de bord </w:t>
+            </w:r>
+          </w:p>
+          <w:p>
+            <w:pPr>
+              <w:rPr>
+                <w:i/>
+                <w:iCs/>
+              </w:rPr>
+            </w:pPr>
+            <w:r>
+              <w:rPr>
+                <w:b/>
+                <w:bCs/>
+              </w:rPr>
+              <w:t xml:space="preserve">          Alors, </w:t>
+            </w:r>
+            <w:r>
+              <w:rPr>
+                <w:i/>
+                <w:iCs/>
+              </w:rPr>
+              <w:t>ma photo de profil est</w:t>
+            </w:r>
+            <w:r>
+              <w:rPr>
+                <w:i/>
+                <w:iCs/>
+              </w:rPr>
+              <w:t xml:space="preserve"> à jour.</w:t>
+            </w:r>
             <w:bookmarkStart w:id="0" w:name="_GoBack"/>
             <w:bookmarkEnd w:id="0"/>
           </w:p>
-          <w:p>
-            <w:pPr>
-              <w:rPr>
-                <w:i/>
-                <w:iCs/>
-              </w:rPr>
-            </w:pPr>
-          </w:p>
           <w:p/>
+        </w:tc>
+      </w:tr>
+      <w:tr>
+        <w:trPr>
+          <w:trHeight w:val="356"/>
+        </w:trPr>
+        <w:tc>
+          <w:tcPr>
+            <w:tcW w:w="10379" w:type="dxa"/>
+            <w:gridSpan w:val="3"/>
+            <w:tcBorders>
+              <w:top w:val="single" w:sz="24" w:space="0" w:color="1A7F93"/>
+              <w:left w:val="nil"/>
+              <w:bottom w:val="nil"/>
+              <w:right w:val="nil"/>
+            </w:tcBorders>
+            <w:shd w:val="clear" w:color="auto" w:fill="FFFFFF"/>
+            <w:tcMar>
+              <w:top w:w="15" w:type="dxa"/>
+              <w:left w:w="83" w:type="dxa"/>
+              <w:bottom w:w="0" w:type="dxa"/>
+              <w:right w:w="83" w:type="dxa"/>
+            </w:tcMar>
+          </w:tcPr>
+          <w:p>
+            <w:pPr>
+              <w:rPr>
+                <w:b/>
+                <w:bCs/>
+              </w:rPr>
+            </w:pPr>
+          </w:p>
         </w:tc>
       </w:tr>
     </w:tbl>

</xml_diff>

<commit_message>
mise à jour des user stories tableau de bord
</commit_message>
<xml_diff>
--- a/page_tableau_de_bord/PageTableauDeBordUserStories.docx
+++ b/page_tableau_de_bord/PageTableauDeBordUserStories.docx
@@ -2358,14 +2358,7 @@
                 <w:b/>
                 <w:bCs/>
               </w:rPr>
-              <w:t xml:space="preserve">Accéder à la </w:t>
-            </w:r>
-            <w:r>
-              <w:rPr>
-                <w:b/>
-                <w:bCs/>
-              </w:rPr>
-              <w:t>gestion du profil</w:t>
+              <w:t>Accéder à la gestion du profil</w:t>
             </w:r>
           </w:p>
         </w:tc>
@@ -2498,14 +2491,7 @@
                 <w:i/>
                 <w:iCs/>
               </w:rPr>
-              <w:t xml:space="preserve">pouvoir accéder à la </w:t>
-            </w:r>
-            <w:r>
-              <w:rPr>
-                <w:i/>
-                <w:iCs/>
-              </w:rPr>
-              <w:t>gestion de mon profil</w:t>
+              <w:t>pouvoir accéder à la gestion de mon profil</w:t>
             </w:r>
           </w:p>
           <w:p>
@@ -2528,21 +2514,7 @@
                 <w:i/>
                 <w:iCs/>
               </w:rPr>
-              <w:t xml:space="preserve">pouvoir </w:t>
-            </w:r>
-            <w:r>
-              <w:rPr>
-                <w:i/>
-                <w:iCs/>
-              </w:rPr>
-              <w:t>mettre à jour mes éléments tels que photo, nom, prénom, email et mot de passe</w:t>
-            </w:r>
-            <w:r>
-              <w:rPr>
-                <w:i/>
-                <w:iCs/>
-              </w:rPr>
-              <w:t xml:space="preserve"> </w:t>
+              <w:t xml:space="preserve">pouvoir mettre à jour mes éléments tels que photo, nom, prénom, email et mot de passe </w:t>
             </w:r>
           </w:p>
         </w:tc>
@@ -2617,14 +2589,7 @@
                 <w:i/>
                 <w:iCs/>
               </w:rPr>
-              <w:t xml:space="preserve"> je clique sur le lien</w:t>
-            </w:r>
-            <w:r>
-              <w:rPr>
-                <w:i/>
-                <w:iCs/>
-              </w:rPr>
-              <w:t xml:space="preserve"> profil</w:t>
+              <w:t xml:space="preserve"> je clique sur le lien profil</w:t>
             </w:r>
           </w:p>
           <w:p>
@@ -2646,14 +2611,7 @@
                 <w:i/>
                 <w:iCs/>
               </w:rPr>
-              <w:t xml:space="preserve">j’accède à la page de </w:t>
-            </w:r>
-            <w:r>
-              <w:rPr>
-                <w:i/>
-                <w:iCs/>
-              </w:rPr>
-              <w:t>gestion du profil</w:t>
+              <w:t>j’accède à la page de gestion du profil</w:t>
             </w:r>
           </w:p>
           <w:p>
@@ -2693,14 +2651,7 @@
                 <w:i/>
                 <w:iCs/>
               </w:rPr>
-              <w:t xml:space="preserve"> </w:t>
-            </w:r>
-            <w:r>
-              <w:rPr>
-                <w:i/>
-                <w:iCs/>
-              </w:rPr>
-              <w:t>je modifie divers éléments sur la page de profil,</w:t>
+              <w:t xml:space="preserve"> je modifie divers éléments sur la page de profil,</w:t>
             </w:r>
           </w:p>
           <w:p>
@@ -2762,14 +2713,7 @@
                 <w:i/>
                 <w:iCs/>
               </w:rPr>
-              <w:t xml:space="preserve"> je </w:t>
-            </w:r>
-            <w:r>
-              <w:rPr>
-                <w:i/>
-                <w:iCs/>
-              </w:rPr>
-              <w:t xml:space="preserve">rentre mon mot de passe, </w:t>
+              <w:t xml:space="preserve"> je rentre mon mot de passe, </w:t>
             </w:r>
           </w:p>
           <w:p>
@@ -2838,21 +2782,7 @@
                 <w:i/>
                 <w:iCs/>
               </w:rPr>
-              <w:t xml:space="preserve"> je </w:t>
-            </w:r>
-            <w:r>
-              <w:rPr>
-                <w:i/>
-                <w:iCs/>
-              </w:rPr>
-              <w:t>reviens sur la page Tableau de bord</w:t>
-            </w:r>
-            <w:r>
-              <w:rPr>
-                <w:i/>
-                <w:iCs/>
-              </w:rPr>
-              <w:t xml:space="preserve"> </w:t>
+              <w:t xml:space="preserve"> je reviens sur la page Tableau de bord </w:t>
             </w:r>
           </w:p>
           <w:p>
@@ -2874,14 +2804,7 @@
                 <w:i/>
                 <w:iCs/>
               </w:rPr>
-              <w:t xml:space="preserve">mes éléments </w:t>
-            </w:r>
-            <w:r>
-              <w:rPr>
-                <w:i/>
-                <w:iCs/>
-              </w:rPr>
-              <w:t>de profil affiché, tel que mon nom et ma photo de profil, sont à jour.</w:t>
+              <w:t>mes éléments de profil affiché, tel que mon nom et ma photo de profil, sont à jour.</w:t>
             </w:r>
           </w:p>
           <w:p/>
@@ -2998,7 +2921,7 @@
                 <w:i/>
                 <w:iCs/>
               </w:rPr>
-              <w:t>9</w:t>
+              <w:t>10</w:t>
             </w:r>
           </w:p>
         </w:tc>
@@ -3185,14 +3108,7 @@
                 <w:i/>
                 <w:iCs/>
               </w:rPr>
-              <w:t xml:space="preserve">pouvoir </w:t>
-            </w:r>
-            <w:r>
-              <w:rPr>
-                <w:i/>
-                <w:iCs/>
-              </w:rPr>
-              <w:t>mettre à jour ma photo de profil</w:t>
+              <w:t>pouvoir mettre à jour ma photo de profil</w:t>
             </w:r>
           </w:p>
           <w:p>
@@ -3216,14 +3132,7 @@
                 <w:i/>
                 <w:iCs/>
               </w:rPr>
-              <w:t xml:space="preserve"> </w:t>
-            </w:r>
-            <w:r>
-              <w:rPr>
-                <w:i/>
-                <w:iCs/>
-              </w:rPr>
-              <w:t>avoir une photo à jour pour mes différents usages de la plateforme (chat notamment)</w:t>
+              <w:t xml:space="preserve"> avoir une photo à jour pour mes différents usages de la plateforme (chat notamment)</w:t>
             </w:r>
           </w:p>
         </w:tc>
@@ -3360,6 +3269,714 @@
                 <w:i/>
                 <w:iCs/>
               </w:rPr>
+              <w:t xml:space="preserve"> je clique sur l’encart de la photo avatar</w:t>
+            </w:r>
+          </w:p>
+          <w:p>
+            <w:pPr>
+              <w:rPr>
+                <w:i/>
+                <w:iCs/>
+              </w:rPr>
+            </w:pPr>
+            <w:r>
+              <w:rPr>
+                <w:b/>
+                <w:bCs/>
+              </w:rPr>
+              <w:t xml:space="preserve">          Alors, </w:t>
+            </w:r>
+            <w:r>
+              <w:rPr>
+                <w:i/>
+                <w:iCs/>
+              </w:rPr>
+              <w:t>une fenêtre de recherche d’image sur mon ordinateur s’ouvre</w:t>
+            </w:r>
+          </w:p>
+          <w:p>
+            <w:pPr>
+              <w:rPr>
+                <w:i/>
+                <w:iCs/>
+              </w:rPr>
+            </w:pPr>
+          </w:p>
+          <w:p>
+            <w:r>
+              <w:rPr>
+                <w:b/>
+                <w:bCs/>
+              </w:rPr>
+              <w:t xml:space="preserve">         Étant donné que, </w:t>
+            </w:r>
+            <w:r>
+              <w:rPr>
+                <w:i/>
+                <w:iCs/>
+              </w:rPr>
+              <w:t>je suis un utilisateur</w:t>
+            </w:r>
+          </w:p>
+          <w:p>
+            <w:r>
+              <w:rPr>
+                <w:b/>
+                <w:bCs/>
+              </w:rPr>
+              <w:t xml:space="preserve">         Lorsque,</w:t>
+            </w:r>
+            <w:r>
+              <w:rPr>
+                <w:i/>
+                <w:iCs/>
+              </w:rPr>
+              <w:t xml:space="preserve"> je sélectionne une image de profil </w:t>
+            </w:r>
+          </w:p>
+          <w:p>
+            <w:pPr>
+              <w:rPr>
+                <w:i/>
+                <w:iCs/>
+              </w:rPr>
+            </w:pPr>
+            <w:r>
+              <w:rPr>
+                <w:b/>
+                <w:bCs/>
+              </w:rPr>
+              <w:t xml:space="preserve">          Alors, </w:t>
+            </w:r>
+            <w:r>
+              <w:rPr>
+                <w:i/>
+                <w:iCs/>
+              </w:rPr>
+              <w:t>l’encart avatar se met à jour avec ma photo sélectionnée</w:t>
+            </w:r>
+          </w:p>
+          <w:p>
+            <w:pPr>
+              <w:rPr>
+                <w:i/>
+                <w:iCs/>
+              </w:rPr>
+            </w:pPr>
+          </w:p>
+          <w:p>
+            <w:r>
+              <w:rPr>
+                <w:b/>
+                <w:bCs/>
+              </w:rPr>
+              <w:t xml:space="preserve">         </w:t>
+            </w:r>
+            <w:r>
+              <w:rPr>
+                <w:b/>
+                <w:bCs/>
+              </w:rPr>
+              <w:t xml:space="preserve">Étant donné que, </w:t>
+            </w:r>
+            <w:r>
+              <w:rPr>
+                <w:i/>
+                <w:iCs/>
+              </w:rPr>
+              <w:t>je suis un utilisateur</w:t>
+            </w:r>
+          </w:p>
+          <w:p>
+            <w:r>
+              <w:rPr>
+                <w:b/>
+                <w:bCs/>
+              </w:rPr>
+              <w:t xml:space="preserve">         Lorsque,</w:t>
+            </w:r>
+            <w:r>
+              <w:rPr>
+                <w:i/>
+                <w:iCs/>
+              </w:rPr>
+              <w:t xml:space="preserve"> je reviens sur la page Tableau de bord </w:t>
+            </w:r>
+          </w:p>
+          <w:p>
+            <w:pPr>
+              <w:rPr>
+                <w:i/>
+                <w:iCs/>
+              </w:rPr>
+            </w:pPr>
+            <w:r>
+              <w:rPr>
+                <w:b/>
+                <w:bCs/>
+              </w:rPr>
+              <w:t xml:space="preserve">          Alors, </w:t>
+            </w:r>
+            <w:r>
+              <w:rPr>
+                <w:i/>
+                <w:iCs/>
+              </w:rPr>
+              <w:t>ma photo de profil est à jour.</w:t>
+            </w:r>
+          </w:p>
+          <w:p/>
+        </w:tc>
+      </w:tr>
+      <w:tr>
+        <w:trPr>
+          <w:trHeight w:val="356"/>
+        </w:trPr>
+        <w:tc>
+          <w:tcPr>
+            <w:tcW w:w="10379" w:type="dxa"/>
+            <w:gridSpan w:val="3"/>
+            <w:tcBorders>
+              <w:top w:val="single" w:sz="24" w:space="0" w:color="1A7F93"/>
+              <w:left w:val="nil"/>
+              <w:bottom w:val="nil"/>
+              <w:right w:val="nil"/>
+            </w:tcBorders>
+            <w:shd w:val="clear" w:color="auto" w:fill="FFFFFF"/>
+            <w:tcMar>
+              <w:top w:w="15" w:type="dxa"/>
+              <w:left w:w="83" w:type="dxa"/>
+              <w:bottom w:w="0" w:type="dxa"/>
+              <w:right w:w="83" w:type="dxa"/>
+            </w:tcMar>
+          </w:tcPr>
+          <w:p>
+            <w:pPr>
+              <w:rPr>
+                <w:b/>
+                <w:bCs/>
+              </w:rPr>
+            </w:pPr>
+          </w:p>
+        </w:tc>
+      </w:tr>
+    </w:tbl>
+    <w:p/>
+    <w:p>
+      <w:r>
+        <w:br w:type="page"/>
+      </w:r>
+    </w:p>
+    <w:tbl>
+      <w:tblPr>
+        <w:tblW w:w="10379" w:type="dxa"/>
+        <w:tblCellMar>
+          <w:left w:w="0" w:type="dxa"/>
+          <w:right w:w="0" w:type="dxa"/>
+        </w:tblCellMar>
+        <w:tblLook w:val="04A0" w:firstRow="1" w:lastRow="0" w:firstColumn="1" w:lastColumn="0" w:noHBand="0" w:noVBand="1"/>
+      </w:tblPr>
+      <w:tblGrid>
+        <w:gridCol w:w="3275"/>
+        <w:gridCol w:w="3782"/>
+        <w:gridCol w:w="3322"/>
+      </w:tblGrid>
+      <w:tr>
+        <w:trPr>
+          <w:trHeight w:val="100"/>
+        </w:trPr>
+        <w:tc>
+          <w:tcPr>
+            <w:tcW w:w="10379" w:type="dxa"/>
+            <w:gridSpan w:val="3"/>
+            <w:tcBorders>
+              <w:top w:val="nil"/>
+              <w:left w:val="nil"/>
+              <w:bottom w:val="single" w:sz="24" w:space="0" w:color="1A7F93"/>
+              <w:right w:val="nil"/>
+            </w:tcBorders>
+            <w:shd w:val="clear" w:color="auto" w:fill="FFFFFF"/>
+            <w:tcMar>
+              <w:top w:w="15" w:type="dxa"/>
+              <w:left w:w="83" w:type="dxa"/>
+              <w:bottom w:w="0" w:type="dxa"/>
+              <w:right w:w="83" w:type="dxa"/>
+            </w:tcMar>
+            <w:hideMark/>
+          </w:tcPr>
+          <w:p>
+            <w:r>
+              <w:rPr>
+                <w:b/>
+                <w:bCs/>
+              </w:rPr>
+              <w:lastRenderedPageBreak/>
+              <w:t xml:space="preserve">  </w:t>
+            </w:r>
+            <w:r>
+              <w:rPr>
+                <w:b/>
+                <w:bCs/>
+              </w:rPr>
+              <w:t>User Story</w:t>
+            </w:r>
+            <w:r>
+              <w:rPr>
+                <w:b/>
+                <w:bCs/>
+              </w:rPr>
+              <w:t xml:space="preserve">   </w:t>
+            </w:r>
+            <w:r>
+              <w:rPr>
+                <w:i/>
+                <w:iCs/>
+              </w:rPr>
+              <w:t xml:space="preserve">n° </w:t>
+            </w:r>
+            <w:r>
+              <w:rPr>
+                <w:i/>
+                <w:iCs/>
+              </w:rPr>
+              <w:t>11</w:t>
+            </w:r>
+          </w:p>
+        </w:tc>
+      </w:tr>
+      <w:tr>
+        <w:trPr>
+          <w:trHeight w:val="1300"/>
+        </w:trPr>
+        <w:tc>
+          <w:tcPr>
+            <w:tcW w:w="3275" w:type="dxa"/>
+            <w:tcBorders>
+              <w:top w:val="single" w:sz="24" w:space="0" w:color="1A7F93"/>
+              <w:left w:val="nil"/>
+              <w:bottom w:val="single" w:sz="24" w:space="0" w:color="1A7F93"/>
+              <w:right w:val="single" w:sz="24" w:space="0" w:color="1A7F93"/>
+            </w:tcBorders>
+            <w:shd w:val="clear" w:color="auto" w:fill="FFFFFF"/>
+            <w:tcMar>
+              <w:top w:w="15" w:type="dxa"/>
+              <w:left w:w="83" w:type="dxa"/>
+              <w:bottom w:w="0" w:type="dxa"/>
+              <w:right w:w="83" w:type="dxa"/>
+            </w:tcMar>
+            <w:hideMark/>
+          </w:tcPr>
+          <w:p>
+            <w:pPr>
+              <w:rPr>
+                <w:b/>
+                <w:bCs/>
+              </w:rPr>
+            </w:pPr>
+            <w:r>
+              <w:rPr>
+                <w:b/>
+                <w:bCs/>
+              </w:rPr>
+              <w:t xml:space="preserve">Page de connexion - </w:t>
+            </w:r>
+          </w:p>
+          <w:p>
+            <w:pPr>
+              <w:rPr>
+                <w:b/>
+                <w:bCs/>
+              </w:rPr>
+            </w:pPr>
+            <w:r>
+              <w:rPr>
+                <w:b/>
+                <w:bCs/>
+              </w:rPr>
+              <w:t>Modification d’éléments de profil</w:t>
+            </w:r>
+          </w:p>
+        </w:tc>
+        <w:tc>
+          <w:tcPr>
+            <w:tcW w:w="3782" w:type="dxa"/>
+            <w:tcBorders>
+              <w:top w:val="single" w:sz="24" w:space="0" w:color="1A7F93"/>
+              <w:left w:val="single" w:sz="24" w:space="0" w:color="1A7F93"/>
+              <w:bottom w:val="single" w:sz="24" w:space="0" w:color="1A7F93"/>
+              <w:right w:val="single" w:sz="24" w:space="0" w:color="1A7F93"/>
+            </w:tcBorders>
+            <w:shd w:val="clear" w:color="auto" w:fill="FFFFFF"/>
+            <w:tcMar>
+              <w:top w:w="15" w:type="dxa"/>
+              <w:left w:w="83" w:type="dxa"/>
+              <w:bottom w:w="0" w:type="dxa"/>
+              <w:right w:w="83" w:type="dxa"/>
+            </w:tcMar>
+            <w:hideMark/>
+          </w:tcPr>
+          <w:p>
+            <w:r>
+              <w:rPr>
+                <w:b/>
+                <w:bCs/>
+              </w:rPr>
+              <w:t xml:space="preserve">  Priorité</w:t>
+            </w:r>
+          </w:p>
+          <w:p>
+            <w:r>
+              <w:rPr>
+                <w:b/>
+                <w:bCs/>
+                <w:i/>
+                <w:iCs/>
+              </w:rPr>
+              <w:t> </w:t>
+            </w:r>
+          </w:p>
+        </w:tc>
+        <w:tc>
+          <w:tcPr>
+            <w:tcW w:w="3322" w:type="dxa"/>
+            <w:tcBorders>
+              <w:top w:val="single" w:sz="24" w:space="0" w:color="1A7F93"/>
+              <w:left w:val="single" w:sz="24" w:space="0" w:color="1A7F93"/>
+              <w:bottom w:val="single" w:sz="24" w:space="0" w:color="1A7F93"/>
+              <w:right w:val="nil"/>
+            </w:tcBorders>
+            <w:shd w:val="clear" w:color="auto" w:fill="FFFFFF"/>
+            <w:tcMar>
+              <w:top w:w="15" w:type="dxa"/>
+              <w:left w:w="83" w:type="dxa"/>
+              <w:bottom w:w="0" w:type="dxa"/>
+              <w:right w:w="83" w:type="dxa"/>
+            </w:tcMar>
+            <w:hideMark/>
+          </w:tcPr>
+          <w:p>
+            <w:r>
+              <w:rPr>
+                <w:b/>
+                <w:bCs/>
+              </w:rPr>
+              <w:t xml:space="preserve">  Estimation</w:t>
+            </w:r>
+          </w:p>
+        </w:tc>
+      </w:tr>
+      <w:tr>
+        <w:trPr>
+          <w:trHeight w:val="2197"/>
+        </w:trPr>
+        <w:tc>
+          <w:tcPr>
+            <w:tcW w:w="10379" w:type="dxa"/>
+            <w:gridSpan w:val="3"/>
+            <w:tcBorders>
+              <w:top w:val="single" w:sz="24" w:space="0" w:color="1A7F93"/>
+              <w:left w:val="nil"/>
+              <w:bottom w:val="single" w:sz="24" w:space="0" w:color="1A7F93"/>
+              <w:right w:val="nil"/>
+            </w:tcBorders>
+            <w:shd w:val="clear" w:color="auto" w:fill="FFFFFF"/>
+            <w:tcMar>
+              <w:top w:w="15" w:type="dxa"/>
+              <w:left w:w="83" w:type="dxa"/>
+              <w:bottom w:w="0" w:type="dxa"/>
+              <w:right w:w="83" w:type="dxa"/>
+            </w:tcMar>
+            <w:hideMark/>
+          </w:tcPr>
+          <w:p>
+            <w:r>
+              <w:rPr>
+                <w:b/>
+                <w:bCs/>
+              </w:rPr>
+              <w:t> </w:t>
+            </w:r>
+          </w:p>
+          <w:p>
+            <w:r>
+              <w:rPr>
+                <w:b/>
+                <w:bCs/>
+              </w:rPr>
+              <w:t xml:space="preserve">          En tant que, </w:t>
+            </w:r>
+            <w:r>
+              <w:rPr>
+                <w:i/>
+                <w:iCs/>
+              </w:rPr>
+              <w:t>utilisateur</w:t>
+            </w:r>
+          </w:p>
+          <w:p>
+            <w:r>
+              <w:rPr>
+                <w:b/>
+                <w:bCs/>
+              </w:rPr>
+              <w:t xml:space="preserve">          Je souhaite, </w:t>
+            </w:r>
+            <w:r>
+              <w:rPr>
+                <w:i/>
+                <w:iCs/>
+              </w:rPr>
+              <w:t>pouvoir mettre à jour mon nom, prénom et adresse email</w:t>
+            </w:r>
+          </w:p>
+          <w:p>
+            <w:r>
+              <w:rPr>
+                <w:b/>
+                <w:bCs/>
+              </w:rPr>
+              <w:t xml:space="preserve">          Afin d</w:t>
+            </w:r>
+            <w:r>
+              <w:rPr>
+                <w:b/>
+                <w:bCs/>
+                <w:i/>
+              </w:rPr>
+              <w:t>’</w:t>
+            </w:r>
+            <w:r>
+              <w:rPr>
+                <w:i/>
+                <w:iCs/>
+              </w:rPr>
+              <w:t xml:space="preserve"> avoir </w:t>
+            </w:r>
+            <w:r>
+              <w:rPr>
+                <w:i/>
+                <w:iCs/>
+              </w:rPr>
+              <w:t>des informations à jour, en cas de modification de messagerie ou d’état civil par exemple</w:t>
+            </w:r>
+          </w:p>
+        </w:tc>
+      </w:tr>
+      <w:tr>
+        <w:trPr>
+          <w:trHeight w:val="356"/>
+        </w:trPr>
+        <w:tc>
+          <w:tcPr>
+            <w:tcW w:w="10379" w:type="dxa"/>
+            <w:gridSpan w:val="3"/>
+            <w:tcBorders>
+              <w:top w:val="single" w:sz="24" w:space="0" w:color="1A7F93"/>
+              <w:left w:val="nil"/>
+              <w:bottom w:val="single" w:sz="24" w:space="0" w:color="1A7F93"/>
+              <w:right w:val="nil"/>
+            </w:tcBorders>
+            <w:shd w:val="clear" w:color="auto" w:fill="FFFFFF"/>
+            <w:tcMar>
+              <w:top w:w="15" w:type="dxa"/>
+              <w:left w:w="83" w:type="dxa"/>
+              <w:bottom w:w="0" w:type="dxa"/>
+              <w:right w:w="83" w:type="dxa"/>
+            </w:tcMar>
+            <w:hideMark/>
+          </w:tcPr>
+          <w:p>
+            <w:r>
+              <w:rPr>
+                <w:b/>
+                <w:bCs/>
+              </w:rPr>
+              <w:t xml:space="preserve">  Critères d’acceptation</w:t>
+            </w:r>
+          </w:p>
+          <w:p>
+            <w:r>
+              <w:rPr>
+                <w:b/>
+                <w:bCs/>
+              </w:rPr>
+              <w:t> </w:t>
+            </w:r>
+          </w:p>
+          <w:p>
+            <w:r>
+              <w:rPr>
+                <w:b/>
+                <w:bCs/>
+              </w:rPr>
+              <w:t xml:space="preserve">         Étant donné que, </w:t>
+            </w:r>
+            <w:r>
+              <w:rPr>
+                <w:i/>
+                <w:iCs/>
+              </w:rPr>
+              <w:t>je suis un utilisateur</w:t>
+            </w:r>
+          </w:p>
+          <w:p>
+            <w:r>
+              <w:rPr>
+                <w:b/>
+                <w:bCs/>
+              </w:rPr>
+              <w:t xml:space="preserve">         Lorsque,</w:t>
+            </w:r>
+            <w:r>
+              <w:rPr>
+                <w:i/>
+                <w:iCs/>
+              </w:rPr>
+              <w:t xml:space="preserve"> je clique sur le lien profil</w:t>
+            </w:r>
+          </w:p>
+          <w:p>
+            <w:pPr>
+              <w:rPr>
+                <w:i/>
+                <w:iCs/>
+              </w:rPr>
+            </w:pPr>
+            <w:r>
+              <w:rPr>
+                <w:b/>
+                <w:bCs/>
+              </w:rPr>
+              <w:t xml:space="preserve">          Alors, </w:t>
+            </w:r>
+            <w:r>
+              <w:rPr>
+                <w:i/>
+                <w:iCs/>
+              </w:rPr>
+              <w:t>j’accède à la page de gestion du profil</w:t>
+            </w:r>
+          </w:p>
+          <w:p>
+            <w:pPr>
+              <w:rPr>
+                <w:i/>
+                <w:iCs/>
+              </w:rPr>
+            </w:pPr>
+          </w:p>
+          <w:p>
+            <w:r>
+              <w:rPr>
+                <w:b/>
+                <w:bCs/>
+              </w:rPr>
+              <w:t xml:space="preserve">         Étant donné que, </w:t>
+            </w:r>
+            <w:r>
+              <w:rPr>
+                <w:i/>
+                <w:iCs/>
+              </w:rPr>
+              <w:t>je suis un utilisateur</w:t>
+            </w:r>
+          </w:p>
+          <w:p>
+            <w:r>
+              <w:rPr>
+                <w:b/>
+                <w:bCs/>
+              </w:rPr>
+              <w:t xml:space="preserve">         Lorsque,</w:t>
+            </w:r>
+            <w:r>
+              <w:rPr>
+                <w:i/>
+                <w:iCs/>
+              </w:rPr>
+              <w:t xml:space="preserve"> je clique sur </w:t>
+            </w:r>
+            <w:r>
+              <w:rPr>
+                <w:i/>
+                <w:iCs/>
+              </w:rPr>
+              <w:t>le bouton ‘modifier’</w:t>
+            </w:r>
+          </w:p>
+          <w:p>
+            <w:pPr>
+              <w:rPr>
+                <w:i/>
+                <w:iCs/>
+              </w:rPr>
+            </w:pPr>
+            <w:r>
+              <w:rPr>
+                <w:b/>
+                <w:bCs/>
+              </w:rPr>
+              <w:t xml:space="preserve">          Alors, </w:t>
+            </w:r>
+            <w:r>
+              <w:rPr>
+                <w:i/>
+                <w:iCs/>
+              </w:rPr>
+              <w:t xml:space="preserve">une fenêtre de </w:t>
+            </w:r>
+            <w:r>
+              <w:rPr>
+                <w:i/>
+                <w:iCs/>
+              </w:rPr>
+              <w:t>modification</w:t>
+            </w:r>
+            <w:r>
+              <w:rPr>
+                <w:i/>
+                <w:iCs/>
+              </w:rPr>
+              <w:t xml:space="preserve"> s’ouvre</w:t>
+            </w:r>
+          </w:p>
+          <w:p>
+            <w:pPr>
+              <w:rPr>
+                <w:i/>
+                <w:iCs/>
+              </w:rPr>
+            </w:pPr>
+          </w:p>
+          <w:p>
+            <w:r>
+              <w:rPr>
+                <w:b/>
+                <w:bCs/>
+              </w:rPr>
+              <w:t xml:space="preserve">         Étant donné que, </w:t>
+            </w:r>
+            <w:r>
+              <w:rPr>
+                <w:i/>
+                <w:iCs/>
+              </w:rPr>
+              <w:t>je suis un utilisateur</w:t>
+            </w:r>
+          </w:p>
+          <w:p>
+            <w:r>
+              <w:rPr>
+                <w:b/>
+                <w:bCs/>
+              </w:rPr>
+              <w:t xml:space="preserve">         Lorsque,</w:t>
+            </w:r>
+            <w:r>
+              <w:rPr>
+                <w:i/>
+                <w:iCs/>
+              </w:rPr>
               <w:t xml:space="preserve"> je </w:t>
             </w:r>
             <w:r>
@@ -3367,7 +3984,14 @@
                 <w:i/>
                 <w:iCs/>
               </w:rPr>
-              <w:t>clique sur l’encart de la photo avatar</w:t>
+              <w:t>rentre les modifications, mon mot de passe et je clique sur ‘valider’</w:t>
+            </w:r>
+            <w:r>
+              <w:rPr>
+                <w:i/>
+                <w:iCs/>
+              </w:rPr>
+              <w:t xml:space="preserve"> </w:t>
             </w:r>
           </w:p>
           <w:p>
@@ -3386,19 +4010,472 @@
             </w:r>
             <w:r>
               <w:rPr>
-                <w:i/>
-                <w:iCs/>
-              </w:rPr>
-              <w:t>une fenêtre de recherche d’image sur mon ordinateur s’ouvre</w:t>
-            </w:r>
-          </w:p>
-          <w:p>
-            <w:pPr>
-              <w:rPr>
-                <w:i/>
-                <w:iCs/>
-              </w:rPr>
-            </w:pPr>
+                <w:bCs/>
+                <w:i/>
+              </w:rPr>
+              <w:t>si mon mot de passe est le bon, les modifications sont enregistrées, sinon, un message me dit ‘mot de passe erroné’</w:t>
+            </w:r>
+          </w:p>
+          <w:p>
+            <w:pPr>
+              <w:rPr>
+                <w:i/>
+                <w:iCs/>
+              </w:rPr>
+            </w:pPr>
+          </w:p>
+          <w:p>
+            <w:r>
+              <w:rPr>
+                <w:b/>
+                <w:bCs/>
+              </w:rPr>
+              <w:t xml:space="preserve">         </w:t>
+            </w:r>
+            <w:r>
+              <w:rPr>
+                <w:b/>
+                <w:bCs/>
+              </w:rPr>
+              <w:t xml:space="preserve">Étant donné que, </w:t>
+            </w:r>
+            <w:r>
+              <w:rPr>
+                <w:i/>
+                <w:iCs/>
+              </w:rPr>
+              <w:t>je suis un utilisateur</w:t>
+            </w:r>
+          </w:p>
+          <w:p>
+            <w:r>
+              <w:rPr>
+                <w:b/>
+                <w:bCs/>
+              </w:rPr>
+              <w:t xml:space="preserve">         Lorsque,</w:t>
+            </w:r>
+            <w:r>
+              <w:rPr>
+                <w:i/>
+                <w:iCs/>
+              </w:rPr>
+              <w:t xml:space="preserve"> je reviens sur la page Tableau de bord </w:t>
+            </w:r>
+          </w:p>
+          <w:p>
+            <w:pPr>
+              <w:rPr>
+                <w:i/>
+                <w:iCs/>
+              </w:rPr>
+            </w:pPr>
+            <w:r>
+              <w:rPr>
+                <w:b/>
+                <w:bCs/>
+              </w:rPr>
+              <w:t xml:space="preserve">          Alors, </w:t>
+            </w:r>
+            <w:r>
+              <w:rPr>
+                <w:i/>
+                <w:iCs/>
+              </w:rPr>
+              <w:t xml:space="preserve">mes éléments de profil sont </w:t>
+            </w:r>
+            <w:r>
+              <w:rPr>
+                <w:i/>
+                <w:iCs/>
+              </w:rPr>
+              <w:t>à jour.</w:t>
+            </w:r>
+          </w:p>
+          <w:p/>
+        </w:tc>
+      </w:tr>
+      <w:tr>
+        <w:trPr>
+          <w:trHeight w:val="356"/>
+        </w:trPr>
+        <w:tc>
+          <w:tcPr>
+            <w:tcW w:w="10379" w:type="dxa"/>
+            <w:gridSpan w:val="3"/>
+            <w:tcBorders>
+              <w:top w:val="single" w:sz="24" w:space="0" w:color="1A7F93"/>
+              <w:left w:val="nil"/>
+              <w:bottom w:val="nil"/>
+              <w:right w:val="nil"/>
+            </w:tcBorders>
+            <w:shd w:val="clear" w:color="auto" w:fill="FFFFFF"/>
+            <w:tcMar>
+              <w:top w:w="15" w:type="dxa"/>
+              <w:left w:w="83" w:type="dxa"/>
+              <w:bottom w:w="0" w:type="dxa"/>
+              <w:right w:w="83" w:type="dxa"/>
+            </w:tcMar>
+          </w:tcPr>
+          <w:p>
+            <w:pPr>
+              <w:rPr>
+                <w:b/>
+                <w:bCs/>
+              </w:rPr>
+            </w:pPr>
+          </w:p>
+        </w:tc>
+      </w:tr>
+    </w:tbl>
+    <w:p/>
+    <w:p>
+      <w:r>
+        <w:br w:type="page"/>
+      </w:r>
+    </w:p>
+    <w:tbl>
+      <w:tblPr>
+        <w:tblW w:w="10379" w:type="dxa"/>
+        <w:tblCellMar>
+          <w:left w:w="0" w:type="dxa"/>
+          <w:right w:w="0" w:type="dxa"/>
+        </w:tblCellMar>
+        <w:tblLook w:val="04A0" w:firstRow="1" w:lastRow="0" w:firstColumn="1" w:lastColumn="0" w:noHBand="0" w:noVBand="1"/>
+      </w:tblPr>
+      <w:tblGrid>
+        <w:gridCol w:w="3275"/>
+        <w:gridCol w:w="3782"/>
+        <w:gridCol w:w="3322"/>
+      </w:tblGrid>
+      <w:tr>
+        <w:trPr>
+          <w:trHeight w:val="100"/>
+        </w:trPr>
+        <w:tc>
+          <w:tcPr>
+            <w:tcW w:w="10379" w:type="dxa"/>
+            <w:gridSpan w:val="3"/>
+            <w:tcBorders>
+              <w:top w:val="nil"/>
+              <w:left w:val="nil"/>
+              <w:bottom w:val="single" w:sz="24" w:space="0" w:color="1A7F93"/>
+              <w:right w:val="nil"/>
+            </w:tcBorders>
+            <w:shd w:val="clear" w:color="auto" w:fill="FFFFFF"/>
+            <w:tcMar>
+              <w:top w:w="15" w:type="dxa"/>
+              <w:left w:w="83" w:type="dxa"/>
+              <w:bottom w:w="0" w:type="dxa"/>
+              <w:right w:w="83" w:type="dxa"/>
+            </w:tcMar>
+            <w:hideMark/>
+          </w:tcPr>
+          <w:p>
+            <w:r>
+              <w:rPr>
+                <w:b/>
+                <w:bCs/>
+              </w:rPr>
+              <w:lastRenderedPageBreak/>
+              <w:t xml:space="preserve">  </w:t>
+            </w:r>
+            <w:r>
+              <w:rPr>
+                <w:b/>
+                <w:bCs/>
+              </w:rPr>
+              <w:t>User Story</w:t>
+            </w:r>
+            <w:r>
+              <w:rPr>
+                <w:b/>
+                <w:bCs/>
+              </w:rPr>
+              <w:t xml:space="preserve">   </w:t>
+            </w:r>
+            <w:r>
+              <w:rPr>
+                <w:i/>
+                <w:iCs/>
+              </w:rPr>
+              <w:t xml:space="preserve">n° </w:t>
+            </w:r>
+            <w:r>
+              <w:rPr>
+                <w:i/>
+                <w:iCs/>
+              </w:rPr>
+              <w:t>12</w:t>
+            </w:r>
+          </w:p>
+        </w:tc>
+      </w:tr>
+      <w:tr>
+        <w:trPr>
+          <w:trHeight w:val="1300"/>
+        </w:trPr>
+        <w:tc>
+          <w:tcPr>
+            <w:tcW w:w="3275" w:type="dxa"/>
+            <w:tcBorders>
+              <w:top w:val="single" w:sz="24" w:space="0" w:color="1A7F93"/>
+              <w:left w:val="nil"/>
+              <w:bottom w:val="single" w:sz="24" w:space="0" w:color="1A7F93"/>
+              <w:right w:val="single" w:sz="24" w:space="0" w:color="1A7F93"/>
+            </w:tcBorders>
+            <w:shd w:val="clear" w:color="auto" w:fill="FFFFFF"/>
+            <w:tcMar>
+              <w:top w:w="15" w:type="dxa"/>
+              <w:left w:w="83" w:type="dxa"/>
+              <w:bottom w:w="0" w:type="dxa"/>
+              <w:right w:w="83" w:type="dxa"/>
+            </w:tcMar>
+            <w:hideMark/>
+          </w:tcPr>
+          <w:p>
+            <w:pPr>
+              <w:rPr>
+                <w:b/>
+                <w:bCs/>
+              </w:rPr>
+            </w:pPr>
+            <w:r>
+              <w:rPr>
+                <w:b/>
+                <w:bCs/>
+              </w:rPr>
+              <w:t xml:space="preserve">Page de connexion - </w:t>
+            </w:r>
+          </w:p>
+          <w:p>
+            <w:pPr>
+              <w:rPr>
+                <w:b/>
+                <w:bCs/>
+              </w:rPr>
+            </w:pPr>
+            <w:r>
+              <w:rPr>
+                <w:b/>
+                <w:bCs/>
+              </w:rPr>
+              <w:t>Modification de mon mot de passe</w:t>
+            </w:r>
+          </w:p>
+        </w:tc>
+        <w:tc>
+          <w:tcPr>
+            <w:tcW w:w="3782" w:type="dxa"/>
+            <w:tcBorders>
+              <w:top w:val="single" w:sz="24" w:space="0" w:color="1A7F93"/>
+              <w:left w:val="single" w:sz="24" w:space="0" w:color="1A7F93"/>
+              <w:bottom w:val="single" w:sz="24" w:space="0" w:color="1A7F93"/>
+              <w:right w:val="single" w:sz="24" w:space="0" w:color="1A7F93"/>
+            </w:tcBorders>
+            <w:shd w:val="clear" w:color="auto" w:fill="FFFFFF"/>
+            <w:tcMar>
+              <w:top w:w="15" w:type="dxa"/>
+              <w:left w:w="83" w:type="dxa"/>
+              <w:bottom w:w="0" w:type="dxa"/>
+              <w:right w:w="83" w:type="dxa"/>
+            </w:tcMar>
+            <w:hideMark/>
+          </w:tcPr>
+          <w:p>
+            <w:r>
+              <w:rPr>
+                <w:b/>
+                <w:bCs/>
+              </w:rPr>
+              <w:t xml:space="preserve">  Priorité</w:t>
+            </w:r>
+          </w:p>
+          <w:p>
+            <w:r>
+              <w:rPr>
+                <w:b/>
+                <w:bCs/>
+                <w:i/>
+                <w:iCs/>
+              </w:rPr>
+              <w:t> </w:t>
+            </w:r>
+          </w:p>
+        </w:tc>
+        <w:tc>
+          <w:tcPr>
+            <w:tcW w:w="3322" w:type="dxa"/>
+            <w:tcBorders>
+              <w:top w:val="single" w:sz="24" w:space="0" w:color="1A7F93"/>
+              <w:left w:val="single" w:sz="24" w:space="0" w:color="1A7F93"/>
+              <w:bottom w:val="single" w:sz="24" w:space="0" w:color="1A7F93"/>
+              <w:right w:val="nil"/>
+            </w:tcBorders>
+            <w:shd w:val="clear" w:color="auto" w:fill="FFFFFF"/>
+            <w:tcMar>
+              <w:top w:w="15" w:type="dxa"/>
+              <w:left w:w="83" w:type="dxa"/>
+              <w:bottom w:w="0" w:type="dxa"/>
+              <w:right w:w="83" w:type="dxa"/>
+            </w:tcMar>
+            <w:hideMark/>
+          </w:tcPr>
+          <w:p>
+            <w:r>
+              <w:rPr>
+                <w:b/>
+                <w:bCs/>
+              </w:rPr>
+              <w:t xml:space="preserve">  Estimation</w:t>
+            </w:r>
+          </w:p>
+        </w:tc>
+      </w:tr>
+      <w:tr>
+        <w:trPr>
+          <w:trHeight w:val="2197"/>
+        </w:trPr>
+        <w:tc>
+          <w:tcPr>
+            <w:tcW w:w="10379" w:type="dxa"/>
+            <w:gridSpan w:val="3"/>
+            <w:tcBorders>
+              <w:top w:val="single" w:sz="24" w:space="0" w:color="1A7F93"/>
+              <w:left w:val="nil"/>
+              <w:bottom w:val="single" w:sz="24" w:space="0" w:color="1A7F93"/>
+              <w:right w:val="nil"/>
+            </w:tcBorders>
+            <w:shd w:val="clear" w:color="auto" w:fill="FFFFFF"/>
+            <w:tcMar>
+              <w:top w:w="15" w:type="dxa"/>
+              <w:left w:w="83" w:type="dxa"/>
+              <w:bottom w:w="0" w:type="dxa"/>
+              <w:right w:w="83" w:type="dxa"/>
+            </w:tcMar>
+            <w:hideMark/>
+          </w:tcPr>
+          <w:p>
+            <w:r>
+              <w:rPr>
+                <w:b/>
+                <w:bCs/>
+              </w:rPr>
+              <w:t> </w:t>
+            </w:r>
+          </w:p>
+          <w:p>
+            <w:r>
+              <w:rPr>
+                <w:b/>
+                <w:bCs/>
+              </w:rPr>
+              <w:t xml:space="preserve">          En tant que, </w:t>
+            </w:r>
+            <w:r>
+              <w:rPr>
+                <w:i/>
+                <w:iCs/>
+              </w:rPr>
+              <w:t>utilisateur</w:t>
+            </w:r>
+          </w:p>
+          <w:p>
+            <w:r>
+              <w:rPr>
+                <w:b/>
+                <w:bCs/>
+              </w:rPr>
+              <w:t xml:space="preserve">          Je souhaite, </w:t>
+            </w:r>
+            <w:r>
+              <w:rPr>
+                <w:i/>
+                <w:iCs/>
+              </w:rPr>
+              <w:t xml:space="preserve">pouvoir </w:t>
+            </w:r>
+            <w:r>
+              <w:rPr>
+                <w:i/>
+                <w:iCs/>
+              </w:rPr>
+              <w:t>changer mon mot de passe</w:t>
+            </w:r>
+          </w:p>
+          <w:p>
+            <w:r>
+              <w:rPr>
+                <w:b/>
+                <w:bCs/>
+              </w:rPr>
+              <w:t xml:space="preserve">          Afin d</w:t>
+            </w:r>
+            <w:r>
+              <w:rPr>
+                <w:b/>
+                <w:bCs/>
+                <w:i/>
+              </w:rPr>
+              <w:t>’</w:t>
+            </w:r>
+            <w:r>
+              <w:rPr>
+                <w:i/>
+                <w:iCs/>
+              </w:rPr>
+              <w:t xml:space="preserve"> </w:t>
+            </w:r>
+            <w:r>
+              <w:rPr>
+                <w:i/>
+                <w:iCs/>
+              </w:rPr>
+              <w:t xml:space="preserve">augmenter la sécurité de mon compte </w:t>
+            </w:r>
+          </w:p>
+        </w:tc>
+      </w:tr>
+      <w:tr>
+        <w:trPr>
+          <w:trHeight w:val="356"/>
+        </w:trPr>
+        <w:tc>
+          <w:tcPr>
+            <w:tcW w:w="10379" w:type="dxa"/>
+            <w:gridSpan w:val="3"/>
+            <w:tcBorders>
+              <w:top w:val="single" w:sz="24" w:space="0" w:color="1A7F93"/>
+              <w:left w:val="nil"/>
+              <w:bottom w:val="single" w:sz="24" w:space="0" w:color="1A7F93"/>
+              <w:right w:val="nil"/>
+            </w:tcBorders>
+            <w:shd w:val="clear" w:color="auto" w:fill="FFFFFF"/>
+            <w:tcMar>
+              <w:top w:w="15" w:type="dxa"/>
+              <w:left w:w="83" w:type="dxa"/>
+              <w:bottom w:w="0" w:type="dxa"/>
+              <w:right w:w="83" w:type="dxa"/>
+            </w:tcMar>
+            <w:hideMark/>
+          </w:tcPr>
+          <w:p>
+            <w:r>
+              <w:rPr>
+                <w:b/>
+                <w:bCs/>
+              </w:rPr>
+              <w:t xml:space="preserve">  Critères d’acceptation</w:t>
+            </w:r>
+          </w:p>
+          <w:p>
+            <w:r>
+              <w:rPr>
+                <w:b/>
+                <w:bCs/>
+              </w:rPr>
+              <w:t> </w:t>
+            </w:r>
           </w:p>
           <w:p>
             <w:r>
@@ -3429,22 +4506,174 @@
                 <w:i/>
                 <w:iCs/>
               </w:rPr>
+              <w:t xml:space="preserve"> je clique sur le lien profil</w:t>
+            </w:r>
+          </w:p>
+          <w:p>
+            <w:pPr>
+              <w:rPr>
+                <w:i/>
+                <w:iCs/>
+              </w:rPr>
+            </w:pPr>
+            <w:r>
+              <w:rPr>
+                <w:b/>
+                <w:bCs/>
+              </w:rPr>
+              <w:t xml:space="preserve">          Alors, </w:t>
+            </w:r>
+            <w:r>
+              <w:rPr>
+                <w:i/>
+                <w:iCs/>
+              </w:rPr>
+              <w:t>j’accède à la page de gestion du profil</w:t>
+            </w:r>
+          </w:p>
+          <w:p>
+            <w:pPr>
+              <w:rPr>
+                <w:i/>
+                <w:iCs/>
+              </w:rPr>
+            </w:pPr>
+          </w:p>
+          <w:p>
+            <w:r>
+              <w:rPr>
+                <w:b/>
+                <w:bCs/>
+              </w:rPr>
+              <w:t xml:space="preserve">         Étant donné que, </w:t>
+            </w:r>
+            <w:r>
+              <w:rPr>
+                <w:i/>
+                <w:iCs/>
+              </w:rPr>
+              <w:t>je suis un utilisateur</w:t>
+            </w:r>
+          </w:p>
+          <w:p>
+            <w:r>
+              <w:rPr>
+                <w:b/>
+                <w:bCs/>
+              </w:rPr>
+              <w:t xml:space="preserve">         Lorsque,</w:t>
+            </w:r>
+            <w:r>
+              <w:rPr>
+                <w:i/>
+                <w:iCs/>
+              </w:rPr>
+              <w:t xml:space="preserve"> je clique sur le bouton ‘</w:t>
+            </w:r>
+            <w:r>
+              <w:rPr>
+                <w:i/>
+                <w:iCs/>
+              </w:rPr>
+              <w:t>changer de mot de passe</w:t>
+            </w:r>
+            <w:r>
+              <w:rPr>
+                <w:i/>
+                <w:iCs/>
+              </w:rPr>
+              <w:t>’</w:t>
+            </w:r>
+          </w:p>
+          <w:p>
+            <w:pPr>
+              <w:rPr>
+                <w:i/>
+                <w:iCs/>
+              </w:rPr>
+            </w:pPr>
+            <w:r>
+              <w:rPr>
+                <w:b/>
+                <w:bCs/>
+              </w:rPr>
+              <w:t xml:space="preserve">          Alors, </w:t>
+            </w:r>
+            <w:r>
+              <w:rPr>
+                <w:i/>
+                <w:iCs/>
+              </w:rPr>
+              <w:t>une fenêtre de modification</w:t>
+            </w:r>
+            <w:r>
+              <w:rPr>
+                <w:i/>
+                <w:iCs/>
+              </w:rPr>
+              <w:t xml:space="preserve"> du mot de passe</w:t>
+            </w:r>
+            <w:r>
+              <w:rPr>
+                <w:i/>
+                <w:iCs/>
+              </w:rPr>
+              <w:t xml:space="preserve"> s’ouvre</w:t>
+            </w:r>
+          </w:p>
+          <w:p>
+            <w:pPr>
+              <w:rPr>
+                <w:i/>
+                <w:iCs/>
+              </w:rPr>
+            </w:pPr>
+          </w:p>
+          <w:p>
+            <w:r>
+              <w:rPr>
+                <w:b/>
+                <w:bCs/>
+              </w:rPr>
+              <w:t xml:space="preserve">         Étant donné que, </w:t>
+            </w:r>
+            <w:r>
+              <w:rPr>
+                <w:i/>
+                <w:iCs/>
+              </w:rPr>
+              <w:t>je suis un utilisateur</w:t>
+            </w:r>
+          </w:p>
+          <w:p>
+            <w:r>
+              <w:rPr>
+                <w:b/>
+                <w:bCs/>
+              </w:rPr>
+              <w:t xml:space="preserve">         Lorsque,</w:t>
+            </w:r>
+            <w:r>
+              <w:rPr>
+                <w:i/>
+                <w:iCs/>
+              </w:rPr>
+              <w:t xml:space="preserve"> je rentre </w:t>
+            </w:r>
+            <w:r>
+              <w:rPr>
+                <w:i/>
+                <w:iCs/>
+              </w:rPr>
+              <w:t>mon ancien mot de passe, le nouveau et la confirmation du nouveau mot de passe, et je clique sur ‘valider’</w:t>
+            </w:r>
+            <w:r>
+              <w:rPr>
+                <w:i/>
+                <w:iCs/>
+              </w:rPr>
               <w:t xml:space="preserve"> </w:t>
             </w:r>
-            <w:r>
-              <w:rPr>
-                <w:i/>
-                <w:iCs/>
-              </w:rPr>
-              <w:t>je sélectionne une image de profil</w:t>
-            </w:r>
-            <w:r>
-              <w:rPr>
-                <w:i/>
-                <w:iCs/>
-              </w:rPr>
-              <w:t xml:space="preserve"> </w:t>
-            </w:r>
           </w:p>
           <w:p>
             <w:pPr>
@@ -3462,10 +4691,24 @@
             </w:r>
             <w:r>
               <w:rPr>
-                <w:i/>
-                <w:iCs/>
-              </w:rPr>
-              <w:t>l’encart avatar se met à jour avec ma photo sélectionnée</w:t>
+                <w:bCs/>
+                <w:i/>
+              </w:rPr>
+              <w:t xml:space="preserve">si mon </w:t>
+            </w:r>
+            <w:r>
+              <w:rPr>
+                <w:bCs/>
+                <w:i/>
+              </w:rPr>
+              <w:t xml:space="preserve">ancien mot de passe est le bon, et que le nouveau mot de passe ainsi que sa confirmation sont identiques, </w:t>
+            </w:r>
+            <w:r>
+              <w:rPr>
+                <w:bCs/>
+                <w:i/>
+              </w:rPr>
+              <w:t>les modifications sont enregistrées, sinon, un message me dit ‘mot de passe erroné’</w:t>
             </w:r>
           </w:p>
           <w:p>
@@ -3513,38 +4756,38 @@
                 <w:iCs/>
               </w:rPr>
               <w:t xml:space="preserve"> je reviens sur la page Tableau de bord </w:t>
-            </w:r>
-          </w:p>
-          <w:p>
-            <w:pPr>
-              <w:rPr>
-                <w:i/>
-                <w:iCs/>
-              </w:rPr>
-            </w:pPr>
-            <w:r>
-              <w:rPr>
-                <w:b/>
-                <w:bCs/>
-              </w:rPr>
-              <w:t xml:space="preserve">          Alors, </w:t>
-            </w:r>
-            <w:r>
-              <w:rPr>
-                <w:i/>
-                <w:iCs/>
-              </w:rPr>
-              <w:t>ma photo de profil est</w:t>
-            </w:r>
-            <w:r>
-              <w:rPr>
-                <w:i/>
-                <w:iCs/>
-              </w:rPr>
-              <w:t xml:space="preserve"> à jour.</w:t>
             </w:r>
             <w:bookmarkStart w:id="0" w:name="_GoBack"/>
             <w:bookmarkEnd w:id="0"/>
+          </w:p>
+          <w:p>
+            <w:pPr>
+              <w:rPr>
+                <w:i/>
+                <w:iCs/>
+              </w:rPr>
+            </w:pPr>
+            <w:r>
+              <w:rPr>
+                <w:b/>
+                <w:bCs/>
+              </w:rPr>
+              <w:t xml:space="preserve">          Alors, </w:t>
+            </w:r>
+            <w:r>
+              <w:rPr>
+                <w:i/>
+                <w:iCs/>
+              </w:rPr>
+              <w:t>mon mot de passe a été modifié</w:t>
+            </w:r>
+            <w:r>
+              <w:rPr>
+                <w:i/>
+                <w:iCs/>
+              </w:rPr>
+              <w:t>.</w:t>
+            </w:r>
           </w:p>
           <w:p/>
         </w:tc>

</xml_diff>

<commit_message>
Mise à jour des éléments pour la page tableau de bord et début de création des wireframes (mobile)
</commit_message>
<xml_diff>
--- a/page_tableau_de_bord/PageTableauDeBordUserStories.docx
+++ b/page_tableau_de_bord/PageTableauDeBordUserStories.docx
@@ -3750,14 +3750,7 @@
                 <w:i/>
                 <w:iCs/>
               </w:rPr>
-              <w:t xml:space="preserve"> avoir </w:t>
-            </w:r>
-            <w:r>
-              <w:rPr>
-                <w:i/>
-                <w:iCs/>
-              </w:rPr>
-              <w:t>des informations à jour, en cas de modification de messagerie ou d’état civil par exemple</w:t>
+              <w:t xml:space="preserve"> avoir des informations à jour, en cas de modification de messagerie ou d’état civil par exemple</w:t>
             </w:r>
           </w:p>
         </w:tc>
@@ -3894,14 +3887,7 @@
                 <w:i/>
                 <w:iCs/>
               </w:rPr>
-              <w:t xml:space="preserve"> je clique sur </w:t>
-            </w:r>
-            <w:r>
-              <w:rPr>
-                <w:i/>
-                <w:iCs/>
-              </w:rPr>
-              <w:t>le bouton ‘modifier’</w:t>
+              <w:t xml:space="preserve"> je clique sur le bouton ‘modifier’</w:t>
             </w:r>
           </w:p>
           <w:p>
@@ -3923,21 +3909,7 @@
                 <w:i/>
                 <w:iCs/>
               </w:rPr>
-              <w:t xml:space="preserve">une fenêtre de </w:t>
-            </w:r>
-            <w:r>
-              <w:rPr>
-                <w:i/>
-                <w:iCs/>
-              </w:rPr>
-              <w:t>modification</w:t>
-            </w:r>
-            <w:r>
-              <w:rPr>
-                <w:i/>
-                <w:iCs/>
-              </w:rPr>
-              <w:t xml:space="preserve"> s’ouvre</w:t>
+              <w:t>une fenêtre de modification s’ouvre</w:t>
             </w:r>
           </w:p>
           <w:p>
@@ -3977,21 +3949,7 @@
                 <w:i/>
                 <w:iCs/>
               </w:rPr>
-              <w:t xml:space="preserve"> je </w:t>
-            </w:r>
-            <w:r>
-              <w:rPr>
-                <w:i/>
-                <w:iCs/>
-              </w:rPr>
-              <w:t>rentre les modifications, mon mot de passe et je clique sur ‘valider’</w:t>
-            </w:r>
-            <w:r>
-              <w:rPr>
-                <w:i/>
-                <w:iCs/>
-              </w:rPr>
-              <w:t xml:space="preserve"> </w:t>
+              <w:t xml:space="preserve"> je rentre les modifications, mon mot de passe et je clique sur ‘valider’ </w:t>
             </w:r>
           </w:p>
           <w:p>
@@ -4082,14 +4040,7 @@
                 <w:i/>
                 <w:iCs/>
               </w:rPr>
-              <w:t xml:space="preserve">mes éléments de profil sont </w:t>
-            </w:r>
-            <w:r>
-              <w:rPr>
-                <w:i/>
-                <w:iCs/>
-              </w:rPr>
-              <w:t>à jour.</w:t>
+              <w:t>mes éléments de profil sont à jour.</w:t>
             </w:r>
           </w:p>
           <w:p/>
@@ -4393,14 +4344,7 @@
                 <w:i/>
                 <w:iCs/>
               </w:rPr>
-              <w:t xml:space="preserve">pouvoir </w:t>
-            </w:r>
-            <w:r>
-              <w:rPr>
-                <w:i/>
-                <w:iCs/>
-              </w:rPr>
-              <w:t>changer mon mot de passe</w:t>
+              <w:t>pouvoir changer mon mot de passe</w:t>
             </w:r>
           </w:p>
           <w:p>
@@ -4424,14 +4368,7 @@
                 <w:i/>
                 <w:iCs/>
               </w:rPr>
-              <w:t xml:space="preserve"> </w:t>
-            </w:r>
-            <w:r>
-              <w:rPr>
-                <w:i/>
-                <w:iCs/>
-              </w:rPr>
-              <w:t xml:space="preserve">augmenter la sécurité de mon compte </w:t>
+              <w:t xml:space="preserve"> augmenter la sécurité de mon compte </w:t>
             </w:r>
           </w:p>
         </w:tc>
@@ -4568,21 +4505,7 @@
                 <w:i/>
                 <w:iCs/>
               </w:rPr>
-              <w:t xml:space="preserve"> je clique sur le bouton ‘</w:t>
-            </w:r>
-            <w:r>
-              <w:rPr>
-                <w:i/>
-                <w:iCs/>
-              </w:rPr>
-              <w:t>changer de mot de passe</w:t>
-            </w:r>
-            <w:r>
-              <w:rPr>
-                <w:i/>
-                <w:iCs/>
-              </w:rPr>
-              <w:t>’</w:t>
+              <w:t xml:space="preserve"> je clique sur le bouton ‘changer de mot de passe’</w:t>
             </w:r>
           </w:p>
           <w:p>
@@ -4604,21 +4527,7 @@
                 <w:i/>
                 <w:iCs/>
               </w:rPr>
-              <w:t>une fenêtre de modification</w:t>
-            </w:r>
-            <w:r>
-              <w:rPr>
-                <w:i/>
-                <w:iCs/>
-              </w:rPr>
-              <w:t xml:space="preserve"> du mot de passe</w:t>
-            </w:r>
-            <w:r>
-              <w:rPr>
-                <w:i/>
-                <w:iCs/>
-              </w:rPr>
-              <w:t xml:space="preserve"> s’ouvre</w:t>
+              <w:t>une fenêtre de modification du mot de passe s’ouvre</w:t>
             </w:r>
           </w:p>
           <w:p>
@@ -4658,14 +4567,569 @@
                 <w:i/>
                 <w:iCs/>
               </w:rPr>
-              <w:t xml:space="preserve"> je rentre </w:t>
-            </w:r>
-            <w:r>
-              <w:rPr>
-                <w:i/>
-                <w:iCs/>
-              </w:rPr>
-              <w:t>mon ancien mot de passe, le nouveau et la confirmation du nouveau mot de passe, et je clique sur ‘valider’</w:t>
+              <w:t xml:space="preserve"> je rentre mon ancien mot de passe, le nouveau et la confirmation du nouveau mot de passe, et je clique sur ‘valider’ </w:t>
+            </w:r>
+          </w:p>
+          <w:p>
+            <w:pPr>
+              <w:rPr>
+                <w:i/>
+                <w:iCs/>
+              </w:rPr>
+            </w:pPr>
+            <w:r>
+              <w:rPr>
+                <w:b/>
+                <w:bCs/>
+              </w:rPr>
+              <w:t xml:space="preserve">          Alors, </w:t>
+            </w:r>
+            <w:r>
+              <w:rPr>
+                <w:bCs/>
+                <w:i/>
+              </w:rPr>
+              <w:t>si mon ancien mot de passe est le bon, et que le nouveau mot de passe ainsi que sa confirmation sont identiques, les modifications sont enregistrées, sinon, un message me dit ‘mot de passe erroné’</w:t>
+            </w:r>
+          </w:p>
+          <w:p>
+            <w:pPr>
+              <w:rPr>
+                <w:i/>
+                <w:iCs/>
+              </w:rPr>
+            </w:pPr>
+          </w:p>
+          <w:p>
+            <w:r>
+              <w:rPr>
+                <w:b/>
+                <w:bCs/>
+              </w:rPr>
+              <w:t xml:space="preserve">         </w:t>
+            </w:r>
+            <w:r>
+              <w:rPr>
+                <w:b/>
+                <w:bCs/>
+              </w:rPr>
+              <w:t xml:space="preserve">Étant donné que, </w:t>
+            </w:r>
+            <w:r>
+              <w:rPr>
+                <w:i/>
+                <w:iCs/>
+              </w:rPr>
+              <w:t>je suis un utilisateur</w:t>
+            </w:r>
+          </w:p>
+          <w:p>
+            <w:r>
+              <w:rPr>
+                <w:b/>
+                <w:bCs/>
+              </w:rPr>
+              <w:t xml:space="preserve">         Lorsque,</w:t>
+            </w:r>
+            <w:r>
+              <w:rPr>
+                <w:i/>
+                <w:iCs/>
+              </w:rPr>
+              <w:t xml:space="preserve"> je reviens sur la page Tableau de bord </w:t>
+            </w:r>
+          </w:p>
+          <w:p>
+            <w:pPr>
+              <w:rPr>
+                <w:i/>
+                <w:iCs/>
+              </w:rPr>
+            </w:pPr>
+            <w:r>
+              <w:rPr>
+                <w:b/>
+                <w:bCs/>
+              </w:rPr>
+              <w:t xml:space="preserve">          Alors, </w:t>
+            </w:r>
+            <w:r>
+              <w:rPr>
+                <w:i/>
+                <w:iCs/>
+              </w:rPr>
+              <w:t>mon mot de passe a été modifié.</w:t>
+            </w:r>
+          </w:p>
+          <w:p/>
+        </w:tc>
+      </w:tr>
+      <w:tr>
+        <w:trPr>
+          <w:trHeight w:val="356"/>
+        </w:trPr>
+        <w:tc>
+          <w:tcPr>
+            <w:tcW w:w="10379" w:type="dxa"/>
+            <w:gridSpan w:val="3"/>
+            <w:tcBorders>
+              <w:top w:val="single" w:sz="24" w:space="0" w:color="1A7F93"/>
+              <w:left w:val="nil"/>
+              <w:bottom w:val="nil"/>
+              <w:right w:val="nil"/>
+            </w:tcBorders>
+            <w:shd w:val="clear" w:color="auto" w:fill="FFFFFF"/>
+            <w:tcMar>
+              <w:top w:w="15" w:type="dxa"/>
+              <w:left w:w="83" w:type="dxa"/>
+              <w:bottom w:w="0" w:type="dxa"/>
+              <w:right w:w="83" w:type="dxa"/>
+            </w:tcMar>
+          </w:tcPr>
+          <w:p>
+            <w:pPr>
+              <w:rPr>
+                <w:b/>
+                <w:bCs/>
+              </w:rPr>
+            </w:pPr>
+          </w:p>
+        </w:tc>
+      </w:tr>
+    </w:tbl>
+    <w:p/>
+    <w:p>
+      <w:r>
+        <w:br w:type="page"/>
+      </w:r>
+    </w:p>
+    <w:tbl>
+      <w:tblPr>
+        <w:tblW w:w="10379" w:type="dxa"/>
+        <w:tblCellMar>
+          <w:left w:w="0" w:type="dxa"/>
+          <w:right w:w="0" w:type="dxa"/>
+        </w:tblCellMar>
+        <w:tblLook w:val="04A0" w:firstRow="1" w:lastRow="0" w:firstColumn="1" w:lastColumn="0" w:noHBand="0" w:noVBand="1"/>
+      </w:tblPr>
+      <w:tblGrid>
+        <w:gridCol w:w="3275"/>
+        <w:gridCol w:w="3782"/>
+        <w:gridCol w:w="3322"/>
+      </w:tblGrid>
+      <w:tr>
+        <w:trPr>
+          <w:trHeight w:val="100"/>
+        </w:trPr>
+        <w:tc>
+          <w:tcPr>
+            <w:tcW w:w="10379" w:type="dxa"/>
+            <w:gridSpan w:val="3"/>
+            <w:tcBorders>
+              <w:top w:val="nil"/>
+              <w:left w:val="nil"/>
+              <w:bottom w:val="single" w:sz="24" w:space="0" w:color="1A7F93"/>
+              <w:right w:val="nil"/>
+            </w:tcBorders>
+            <w:shd w:val="clear" w:color="auto" w:fill="FFFFFF"/>
+            <w:tcMar>
+              <w:top w:w="15" w:type="dxa"/>
+              <w:left w:w="83" w:type="dxa"/>
+              <w:bottom w:w="0" w:type="dxa"/>
+              <w:right w:w="83" w:type="dxa"/>
+            </w:tcMar>
+            <w:hideMark/>
+          </w:tcPr>
+          <w:p>
+            <w:r>
+              <w:rPr>
+                <w:b/>
+                <w:bCs/>
+              </w:rPr>
+              <w:lastRenderedPageBreak/>
+              <w:t xml:space="preserve">  </w:t>
+            </w:r>
+            <w:r>
+              <w:rPr>
+                <w:b/>
+                <w:bCs/>
+              </w:rPr>
+              <w:t>User Story</w:t>
+            </w:r>
+            <w:r>
+              <w:rPr>
+                <w:b/>
+                <w:bCs/>
+              </w:rPr>
+              <w:t xml:space="preserve">   </w:t>
+            </w:r>
+            <w:r>
+              <w:rPr>
+                <w:i/>
+                <w:iCs/>
+              </w:rPr>
+              <w:t xml:space="preserve">n° </w:t>
+            </w:r>
+            <w:r>
+              <w:rPr>
+                <w:i/>
+                <w:iCs/>
+              </w:rPr>
+              <w:t>13</w:t>
+            </w:r>
+          </w:p>
+        </w:tc>
+      </w:tr>
+      <w:tr>
+        <w:trPr>
+          <w:trHeight w:val="1300"/>
+        </w:trPr>
+        <w:tc>
+          <w:tcPr>
+            <w:tcW w:w="3275" w:type="dxa"/>
+            <w:tcBorders>
+              <w:top w:val="single" w:sz="24" w:space="0" w:color="1A7F93"/>
+              <w:left w:val="nil"/>
+              <w:bottom w:val="single" w:sz="24" w:space="0" w:color="1A7F93"/>
+              <w:right w:val="single" w:sz="24" w:space="0" w:color="1A7F93"/>
+            </w:tcBorders>
+            <w:shd w:val="clear" w:color="auto" w:fill="FFFFFF"/>
+            <w:tcMar>
+              <w:top w:w="15" w:type="dxa"/>
+              <w:left w:w="83" w:type="dxa"/>
+              <w:bottom w:w="0" w:type="dxa"/>
+              <w:right w:w="83" w:type="dxa"/>
+            </w:tcMar>
+            <w:hideMark/>
+          </w:tcPr>
+          <w:p>
+            <w:pPr>
+              <w:rPr>
+                <w:b/>
+                <w:bCs/>
+              </w:rPr>
+            </w:pPr>
+            <w:r>
+              <w:rPr>
+                <w:b/>
+                <w:bCs/>
+              </w:rPr>
+              <w:t xml:space="preserve">Page de connexion - </w:t>
+            </w:r>
+          </w:p>
+          <w:p>
+            <w:pPr>
+              <w:rPr>
+                <w:b/>
+                <w:bCs/>
+              </w:rPr>
+            </w:pPr>
+            <w:r>
+              <w:rPr>
+                <w:b/>
+                <w:bCs/>
+              </w:rPr>
+              <w:t>Se déconnecter</w:t>
+            </w:r>
+          </w:p>
+        </w:tc>
+        <w:tc>
+          <w:tcPr>
+            <w:tcW w:w="3782" w:type="dxa"/>
+            <w:tcBorders>
+              <w:top w:val="single" w:sz="24" w:space="0" w:color="1A7F93"/>
+              <w:left w:val="single" w:sz="24" w:space="0" w:color="1A7F93"/>
+              <w:bottom w:val="single" w:sz="24" w:space="0" w:color="1A7F93"/>
+              <w:right w:val="single" w:sz="24" w:space="0" w:color="1A7F93"/>
+            </w:tcBorders>
+            <w:shd w:val="clear" w:color="auto" w:fill="FFFFFF"/>
+            <w:tcMar>
+              <w:top w:w="15" w:type="dxa"/>
+              <w:left w:w="83" w:type="dxa"/>
+              <w:bottom w:w="0" w:type="dxa"/>
+              <w:right w:w="83" w:type="dxa"/>
+            </w:tcMar>
+            <w:hideMark/>
+          </w:tcPr>
+          <w:p>
+            <w:r>
+              <w:rPr>
+                <w:b/>
+                <w:bCs/>
+              </w:rPr>
+              <w:t xml:space="preserve">  Priorité</w:t>
+            </w:r>
+          </w:p>
+          <w:p>
+            <w:r>
+              <w:rPr>
+                <w:b/>
+                <w:bCs/>
+                <w:i/>
+                <w:iCs/>
+              </w:rPr>
+              <w:t> </w:t>
+            </w:r>
+          </w:p>
+        </w:tc>
+        <w:tc>
+          <w:tcPr>
+            <w:tcW w:w="3322" w:type="dxa"/>
+            <w:tcBorders>
+              <w:top w:val="single" w:sz="24" w:space="0" w:color="1A7F93"/>
+              <w:left w:val="single" w:sz="24" w:space="0" w:color="1A7F93"/>
+              <w:bottom w:val="single" w:sz="24" w:space="0" w:color="1A7F93"/>
+              <w:right w:val="nil"/>
+            </w:tcBorders>
+            <w:shd w:val="clear" w:color="auto" w:fill="FFFFFF"/>
+            <w:tcMar>
+              <w:top w:w="15" w:type="dxa"/>
+              <w:left w:w="83" w:type="dxa"/>
+              <w:bottom w:w="0" w:type="dxa"/>
+              <w:right w:w="83" w:type="dxa"/>
+            </w:tcMar>
+            <w:hideMark/>
+          </w:tcPr>
+          <w:p>
+            <w:r>
+              <w:rPr>
+                <w:b/>
+                <w:bCs/>
+              </w:rPr>
+              <w:t xml:space="preserve">  Estimation</w:t>
+            </w:r>
+          </w:p>
+        </w:tc>
+      </w:tr>
+      <w:tr>
+        <w:trPr>
+          <w:trHeight w:val="2197"/>
+        </w:trPr>
+        <w:tc>
+          <w:tcPr>
+            <w:tcW w:w="10379" w:type="dxa"/>
+            <w:gridSpan w:val="3"/>
+            <w:tcBorders>
+              <w:top w:val="single" w:sz="24" w:space="0" w:color="1A7F93"/>
+              <w:left w:val="nil"/>
+              <w:bottom w:val="single" w:sz="24" w:space="0" w:color="1A7F93"/>
+              <w:right w:val="nil"/>
+            </w:tcBorders>
+            <w:shd w:val="clear" w:color="auto" w:fill="FFFFFF"/>
+            <w:tcMar>
+              <w:top w:w="15" w:type="dxa"/>
+              <w:left w:w="83" w:type="dxa"/>
+              <w:bottom w:w="0" w:type="dxa"/>
+              <w:right w:w="83" w:type="dxa"/>
+            </w:tcMar>
+            <w:hideMark/>
+          </w:tcPr>
+          <w:p>
+            <w:r>
+              <w:rPr>
+                <w:b/>
+                <w:bCs/>
+              </w:rPr>
+              <w:t> </w:t>
+            </w:r>
+          </w:p>
+          <w:p>
+            <w:r>
+              <w:rPr>
+                <w:b/>
+                <w:bCs/>
+              </w:rPr>
+              <w:t xml:space="preserve">          En tant que, </w:t>
+            </w:r>
+            <w:r>
+              <w:rPr>
+                <w:i/>
+                <w:iCs/>
+              </w:rPr>
+              <w:t>utilisateur</w:t>
+            </w:r>
+          </w:p>
+          <w:p>
+            <w:r>
+              <w:rPr>
+                <w:b/>
+                <w:bCs/>
+              </w:rPr>
+              <w:t xml:space="preserve">          Je souhaite, </w:t>
+            </w:r>
+            <w:r>
+              <w:rPr>
+                <w:i/>
+                <w:iCs/>
+              </w:rPr>
+              <w:t xml:space="preserve">pouvoir </w:t>
+            </w:r>
+            <w:r>
+              <w:rPr>
+                <w:i/>
+                <w:iCs/>
+              </w:rPr>
+              <w:t>me déconnecter</w:t>
+            </w:r>
+          </w:p>
+          <w:p>
+            <w:r>
+              <w:rPr>
+                <w:b/>
+                <w:bCs/>
+              </w:rPr>
+              <w:t xml:space="preserve">          Afin </w:t>
+            </w:r>
+            <w:r>
+              <w:rPr>
+                <w:b/>
+                <w:iCs/>
+              </w:rPr>
+              <w:t>de</w:t>
+            </w:r>
+            <w:r>
+              <w:rPr>
+                <w:i/>
+                <w:iCs/>
+              </w:rPr>
+              <w:t xml:space="preserve"> quitter l’application proprement</w:t>
+            </w:r>
+          </w:p>
+        </w:tc>
+      </w:tr>
+      <w:tr>
+        <w:trPr>
+          <w:trHeight w:val="356"/>
+        </w:trPr>
+        <w:tc>
+          <w:tcPr>
+            <w:tcW w:w="10379" w:type="dxa"/>
+            <w:gridSpan w:val="3"/>
+            <w:tcBorders>
+              <w:top w:val="single" w:sz="24" w:space="0" w:color="1A7F93"/>
+              <w:left w:val="nil"/>
+              <w:bottom w:val="single" w:sz="24" w:space="0" w:color="1A7F93"/>
+              <w:right w:val="nil"/>
+            </w:tcBorders>
+            <w:shd w:val="clear" w:color="auto" w:fill="FFFFFF"/>
+            <w:tcMar>
+              <w:top w:w="15" w:type="dxa"/>
+              <w:left w:w="83" w:type="dxa"/>
+              <w:bottom w:w="0" w:type="dxa"/>
+              <w:right w:w="83" w:type="dxa"/>
+            </w:tcMar>
+            <w:hideMark/>
+          </w:tcPr>
+          <w:p>
+            <w:r>
+              <w:rPr>
+                <w:b/>
+                <w:bCs/>
+              </w:rPr>
+              <w:t xml:space="preserve">  Critères d’acceptation</w:t>
+            </w:r>
+          </w:p>
+          <w:p>
+            <w:r>
+              <w:rPr>
+                <w:b/>
+                <w:bCs/>
+              </w:rPr>
+              <w:t> </w:t>
+            </w:r>
+          </w:p>
+          <w:p>
+            <w:r>
+              <w:rPr>
+                <w:b/>
+                <w:bCs/>
+              </w:rPr>
+              <w:t xml:space="preserve">         Étant donné que, </w:t>
+            </w:r>
+            <w:r>
+              <w:rPr>
+                <w:i/>
+                <w:iCs/>
+              </w:rPr>
+              <w:t>je suis un utilisateur</w:t>
+            </w:r>
+          </w:p>
+          <w:p>
+            <w:r>
+              <w:rPr>
+                <w:b/>
+                <w:bCs/>
+              </w:rPr>
+              <w:t xml:space="preserve">         Lorsque,</w:t>
+            </w:r>
+            <w:r>
+              <w:rPr>
+                <w:i/>
+                <w:iCs/>
+              </w:rPr>
+              <w:t xml:space="preserve"> je clique sur </w:t>
+            </w:r>
+            <w:r>
+              <w:rPr>
+                <w:i/>
+                <w:iCs/>
+              </w:rPr>
+              <w:t>le lien ‘se déconnecter’</w:t>
+            </w:r>
+          </w:p>
+          <w:p>
+            <w:pPr>
+              <w:rPr>
+                <w:i/>
+                <w:iCs/>
+              </w:rPr>
+            </w:pPr>
+            <w:r>
+              <w:rPr>
+                <w:b/>
+                <w:bCs/>
+              </w:rPr>
+              <w:t xml:space="preserve">          Alors, </w:t>
+            </w:r>
+            <w:r>
+              <w:rPr>
+                <w:i/>
+                <w:iCs/>
+              </w:rPr>
+              <w:t>ma session se ferme</w:t>
+            </w:r>
+          </w:p>
+          <w:p>
+            <w:pPr>
+              <w:rPr>
+                <w:i/>
+                <w:iCs/>
+              </w:rPr>
+            </w:pPr>
+          </w:p>
+          <w:p>
+            <w:r>
+              <w:rPr>
+                <w:b/>
+                <w:bCs/>
+              </w:rPr>
+              <w:t xml:space="preserve">         Étant donné que, </w:t>
+            </w:r>
+            <w:r>
+              <w:rPr>
+                <w:i/>
+                <w:iCs/>
+              </w:rPr>
+              <w:t>je suis un utilisateur</w:t>
+            </w:r>
+          </w:p>
+          <w:p>
+            <w:r>
+              <w:rPr>
+                <w:b/>
+                <w:bCs/>
+              </w:rPr>
+              <w:t xml:space="preserve">         Lorsque,</w:t>
             </w:r>
             <w:r>
               <w:rPr>
@@ -4674,6 +5138,13 @@
               </w:rPr>
               <w:t xml:space="preserve"> </w:t>
             </w:r>
+            <w:r>
+              <w:rPr>
+                <w:i/>
+                <w:iCs/>
+              </w:rPr>
+              <w:t>ma session se ferme</w:t>
+            </w:r>
           </w:p>
           <w:p>
             <w:pPr>
@@ -4691,24 +5162,26 @@
             </w:r>
             <w:r>
               <w:rPr>
-                <w:bCs/>
-                <w:i/>
-              </w:rPr>
-              <w:t xml:space="preserve">si mon </w:t>
-            </w:r>
-            <w:r>
-              <w:rPr>
-                <w:bCs/>
-                <w:i/>
-              </w:rPr>
-              <w:t xml:space="preserve">ancien mot de passe est le bon, et que le nouveau mot de passe ainsi que sa confirmation sont identiques, </w:t>
-            </w:r>
-            <w:r>
-              <w:rPr>
-                <w:bCs/>
-                <w:i/>
-              </w:rPr>
-              <w:t>les modifications sont enregistrées, sinon, un message me dit ‘mot de passe erroné’</w:t>
+                <w:i/>
+                <w:iCs/>
+              </w:rPr>
+              <w:t xml:space="preserve">je suis </w:t>
+            </w:r>
+            <w:proofErr w:type="gramStart"/>
+            <w:r>
+              <w:rPr>
+                <w:i/>
+                <w:iCs/>
+              </w:rPr>
+              <w:t>rediriger</w:t>
+            </w:r>
+            <w:proofErr w:type="gramEnd"/>
+            <w:r>
+              <w:rPr>
+                <w:i/>
+                <w:iCs/>
+              </w:rPr>
+              <w:t xml:space="preserve"> vers la page de connexion.</w:t>
             </w:r>
           </w:p>
           <w:p>
@@ -4726,70 +5199,10 @@
                 <w:bCs/>
               </w:rPr>
               <w:t xml:space="preserve">         </w:t>
-            </w:r>
-            <w:r>
-              <w:rPr>
-                <w:b/>
-                <w:bCs/>
-              </w:rPr>
-              <w:t xml:space="preserve">Étant donné que, </w:t>
-            </w:r>
-            <w:r>
-              <w:rPr>
-                <w:i/>
-                <w:iCs/>
-              </w:rPr>
-              <w:t>je suis un utilisateur</w:t>
-            </w:r>
-          </w:p>
-          <w:p>
-            <w:r>
-              <w:rPr>
-                <w:b/>
-                <w:bCs/>
-              </w:rPr>
-              <w:t xml:space="preserve">         Lorsque,</w:t>
-            </w:r>
-            <w:r>
-              <w:rPr>
-                <w:i/>
-                <w:iCs/>
-              </w:rPr>
-              <w:t xml:space="preserve"> je reviens sur la page Tableau de bord </w:t>
             </w:r>
             <w:bookmarkStart w:id="0" w:name="_GoBack"/>
             <w:bookmarkEnd w:id="0"/>
           </w:p>
-          <w:p>
-            <w:pPr>
-              <w:rPr>
-                <w:i/>
-                <w:iCs/>
-              </w:rPr>
-            </w:pPr>
-            <w:r>
-              <w:rPr>
-                <w:b/>
-                <w:bCs/>
-              </w:rPr>
-              <w:t xml:space="preserve">          Alors, </w:t>
-            </w:r>
-            <w:r>
-              <w:rPr>
-                <w:i/>
-                <w:iCs/>
-              </w:rPr>
-              <w:t>mon mot de passe a été modifié</w:t>
-            </w:r>
-            <w:r>
-              <w:rPr>
-                <w:i/>
-                <w:iCs/>
-              </w:rPr>
-              <w:t>.</w:t>
-            </w:r>
-          </w:p>
-          <w:p/>
         </w:tc>
       </w:tr>
       <w:tr>

</xml_diff>

<commit_message>
Mise à jour des wireframes pour Talbeau de Bord -- Mobile
</commit_message>
<xml_diff>
--- a/page_tableau_de_bord/PageTableauDeBordUserStories.docx
+++ b/page_tableau_de_bord/PageTableauDeBordUserStories.docx
@@ -3887,7 +3887,14 @@
                 <w:i/>
                 <w:iCs/>
               </w:rPr>
-              <w:t xml:space="preserve"> je clique sur le bouton ‘modifier’</w:t>
+              <w:t xml:space="preserve"> je clique </w:t>
+            </w:r>
+            <w:r>
+              <w:rPr>
+                <w:i/>
+                <w:iCs/>
+              </w:rPr>
+              <w:t>mon nom, prénom et/ou adresse email</w:t>
             </w:r>
           </w:p>
           <w:p>
@@ -3909,7 +3916,7 @@
                 <w:i/>
                 <w:iCs/>
               </w:rPr>
-              <w:t>une fenêtre de modification s’ouvre</w:t>
+              <w:t>je peux les modifier</w:t>
             </w:r>
           </w:p>
           <w:p>
@@ -3949,7 +3956,21 @@
                 <w:i/>
                 <w:iCs/>
               </w:rPr>
-              <w:t xml:space="preserve"> je rentre les modifications, mon mot de passe et je clique sur ‘valider’ </w:t>
+              <w:t xml:space="preserve"> je rentre les modifications, et je clique sur ‘</w:t>
+            </w:r>
+            <w:r>
+              <w:rPr>
+                <w:i/>
+                <w:iCs/>
+              </w:rPr>
+              <w:t>Modifier les informations</w:t>
+            </w:r>
+            <w:r>
+              <w:rPr>
+                <w:i/>
+                <w:iCs/>
+              </w:rPr>
+              <w:t xml:space="preserve">’ </w:t>
             </w:r>
           </w:p>
           <w:p>
@@ -3971,7 +3992,7 @@
                 <w:bCs/>
                 <w:i/>
               </w:rPr>
-              <w:t>si mon mot de passe est le bon, les modifications sont enregistrées, sinon, un message me dit ‘mot de passe erroné’</w:t>
+              <w:t>Mes modifications sont enregistrées</w:t>
             </w:r>
           </w:p>
           <w:p>
@@ -4465,7 +4486,14 @@
                 <w:i/>
                 <w:iCs/>
               </w:rPr>
-              <w:t>j’accède à la page de gestion du profil</w:t>
+              <w:t>j’accèd</w:t>
+            </w:r>
+            <w:r>
+              <w:rPr>
+                <w:i/>
+                <w:iCs/>
+              </w:rPr>
+              <w:t>e à la page de gestion du profil</w:t>
             </w:r>
           </w:p>
           <w:p>
@@ -4505,7 +4533,35 @@
                 <w:i/>
                 <w:iCs/>
               </w:rPr>
-              <w:t xml:space="preserve"> je clique sur le bouton ‘changer de mot de passe’</w:t>
+              <w:t xml:space="preserve"> je rentre le nouveau </w:t>
+            </w:r>
+            <w:r>
+              <w:rPr>
+                <w:i/>
+                <w:iCs/>
+              </w:rPr>
+              <w:t xml:space="preserve">mot de passe </w:t>
+            </w:r>
+            <w:r>
+              <w:rPr>
+                <w:i/>
+                <w:iCs/>
+              </w:rPr>
+              <w:t>et la confirmation du nouveau mot de</w:t>
+            </w:r>
+            <w:r>
+              <w:rPr>
+                <w:i/>
+                <w:iCs/>
+              </w:rPr>
+              <w:t xml:space="preserve"> passe, et je clique sur ‘Changer le mot de passe</w:t>
+            </w:r>
+            <w:r>
+              <w:rPr>
+                <w:i/>
+                <w:iCs/>
+              </w:rPr>
+              <w:t xml:space="preserve">r’ </w:t>
             </w:r>
           </w:p>
           <w:p>
@@ -4524,72 +4580,33 @@
             </w:r>
             <w:r>
               <w:rPr>
-                <w:i/>
-                <w:iCs/>
-              </w:rPr>
-              <w:t>une fenêtre de modification du mot de passe s’ouvre</w:t>
-            </w:r>
-          </w:p>
-          <w:p>
-            <w:pPr>
-              <w:rPr>
-                <w:i/>
-                <w:iCs/>
-              </w:rPr>
-            </w:pPr>
-          </w:p>
-          <w:p>
-            <w:r>
-              <w:rPr>
-                <w:b/>
-                <w:bCs/>
-              </w:rPr>
-              <w:t xml:space="preserve">         Étant donné que, </w:t>
-            </w:r>
-            <w:r>
-              <w:rPr>
-                <w:i/>
-                <w:iCs/>
-              </w:rPr>
-              <w:t>je suis un utilisateur</w:t>
-            </w:r>
-          </w:p>
-          <w:p>
-            <w:r>
-              <w:rPr>
-                <w:b/>
-                <w:bCs/>
-              </w:rPr>
-              <w:t xml:space="preserve">         Lorsque,</w:t>
-            </w:r>
-            <w:r>
-              <w:rPr>
-                <w:i/>
-                <w:iCs/>
-              </w:rPr>
-              <w:t xml:space="preserve"> je rentre mon ancien mot de passe, le nouveau et la confirmation du nouveau mot de passe, et je clique sur ‘valider’ </w:t>
-            </w:r>
-          </w:p>
-          <w:p>
-            <w:pPr>
-              <w:rPr>
-                <w:i/>
-                <w:iCs/>
-              </w:rPr>
-            </w:pPr>
-            <w:r>
-              <w:rPr>
-                <w:b/>
-                <w:bCs/>
-              </w:rPr>
-              <w:t xml:space="preserve">          Alors, </w:t>
-            </w:r>
-            <w:r>
-              <w:rPr>
-                <w:bCs/>
-                <w:i/>
-              </w:rPr>
-              <w:t>si mon ancien mot de passe est le bon, et que le nouveau mot de passe ainsi que sa confirmation sont identiques, les modifications sont enregistrées, sinon, un message me dit ‘mot de passe erroné’</w:t>
+                <w:bCs/>
+                <w:i/>
+              </w:rPr>
+              <w:t>si</w:t>
+            </w:r>
+            <w:r>
+              <w:rPr>
+                <w:bCs/>
+                <w:i/>
+              </w:rPr>
+              <w:t xml:space="preserve"> le nouveau mot de passe ainsi que sa confirmation sont identiques, les modifications sont enregistrées, sinon, un message me dit </w:t>
+            </w:r>
+            <w:bookmarkStart w:id="0" w:name="_GoBack"/>
+            <w:bookmarkEnd w:id="0"/>
+            <w:r>
+              <w:rPr>
+                <w:bCs/>
+                <w:i/>
+              </w:rPr>
+              <w:t>les deux mots de passe doivent être identiques</w:t>
+            </w:r>
+            <w:r>
+              <w:rPr>
+                <w:bCs/>
+                <w:i/>
+              </w:rPr>
+              <w:t>’</w:t>
             </w:r>
           </w:p>
           <w:p>
@@ -4962,14 +4979,7 @@
                 <w:i/>
                 <w:iCs/>
               </w:rPr>
-              <w:t xml:space="preserve">pouvoir </w:t>
-            </w:r>
-            <w:r>
-              <w:rPr>
-                <w:i/>
-                <w:iCs/>
-              </w:rPr>
-              <w:t>me déconnecter</w:t>
+              <w:t>pouvoir me déconnecter</w:t>
             </w:r>
           </w:p>
           <w:p>
@@ -5067,14 +5077,7 @@
                 <w:i/>
                 <w:iCs/>
               </w:rPr>
-              <w:t xml:space="preserve"> je clique sur </w:t>
-            </w:r>
-            <w:r>
-              <w:rPr>
-                <w:i/>
-                <w:iCs/>
-              </w:rPr>
-              <w:t>le lien ‘se déconnecter’</w:t>
+              <w:t xml:space="preserve"> je clique sur le lien ‘se déconnecter’</w:t>
             </w:r>
           </w:p>
           <w:p>
@@ -5136,14 +5139,7 @@
                 <w:i/>
                 <w:iCs/>
               </w:rPr>
-              <w:t xml:space="preserve"> </w:t>
-            </w:r>
-            <w:r>
-              <w:rPr>
-                <w:i/>
-                <w:iCs/>
-              </w:rPr>
-              <w:t>ma session se ferme</w:t>
+              <w:t xml:space="preserve"> ma session se ferme</w:t>
             </w:r>
           </w:p>
           <w:p>
@@ -5200,8 +5196,6 @@
               </w:rPr>
               <w:t xml:space="preserve">         </w:t>
             </w:r>
-            <w:bookmarkStart w:id="0" w:name="_GoBack"/>
-            <w:bookmarkEnd w:id="0"/>
           </w:p>
         </w:tc>
       </w:tr>

</xml_diff>